<commit_message>
Repo neu eingefuegt aufgrund eines Problems, kleine Änderungen
</commit_message>
<xml_diff>
--- a/doc/Segelverein_Weinb_4AHIT.docx
+++ b/doc/Segelverein_Weinb_4AHIT.docx
@@ -1659,7 +1659,7 @@
           <w:r>
             <w:fldChar w:fldCharType="separate"/>
           </w:r>
-          <w:hyperlink w:anchor="_Toc414466858" w:history="1">
+          <w:hyperlink w:anchor="_Toc414466810" w:history="1">
             <w:r>
               <w:rPr>
                 <w:rStyle w:val="Hyperlink"/>
@@ -1686,7 +1686,7 @@
                 <w:noProof/>
                 <w:webHidden/>
               </w:rPr>
-              <w:instrText xml:space="preserve"> PAGEREF _Toc414466858 \h </w:instrText>
+              <w:instrText xml:space="preserve"> PAGEREF _Toc414466810 \h </w:instrText>
             </w:r>
             <w:r>
               <w:rPr>
@@ -1729,7 +1729,7 @@
               <w:lang w:eastAsia="de-AT"/>
             </w:rPr>
           </w:pPr>
-          <w:hyperlink w:anchor="_Toc414466859" w:history="1">
+          <w:hyperlink w:anchor="_Toc414466811" w:history="1">
             <w:r>
               <w:rPr>
                 <w:rStyle w:val="Hyperlink"/>
@@ -1756,7 +1756,7 @@
                 <w:noProof/>
                 <w:webHidden/>
               </w:rPr>
-              <w:instrText xml:space="preserve"> PAGEREF _Toc414466859 \h </w:instrText>
+              <w:instrText xml:space="preserve"> PAGEREF _Toc414466811 \h </w:instrText>
             </w:r>
             <w:r>
               <w:rPr>
@@ -1799,7 +1799,7 @@
               <w:lang w:eastAsia="de-AT"/>
             </w:rPr>
           </w:pPr>
-          <w:hyperlink w:anchor="_Toc414466860" w:history="1">
+          <w:hyperlink w:anchor="_Toc414466812" w:history="1">
             <w:r>
               <w:rPr>
                 <w:rStyle w:val="Hyperlink"/>
@@ -1826,7 +1826,7 @@
                 <w:noProof/>
                 <w:webHidden/>
               </w:rPr>
-              <w:instrText xml:space="preserve"> PAGEREF _Toc414466860 \h </w:instrText>
+              <w:instrText xml:space="preserve"> PAGEREF _Toc414466812 \h </w:instrText>
             </w:r>
             <w:r>
               <w:rPr>
@@ -1869,7 +1869,7 @@
               <w:lang w:eastAsia="de-AT"/>
             </w:rPr>
           </w:pPr>
-          <w:hyperlink w:anchor="_Toc414466861" w:history="1">
+          <w:hyperlink w:anchor="_Toc414466813" w:history="1">
             <w:r>
               <w:rPr>
                 <w:rStyle w:val="Hyperlink"/>
@@ -1896,7 +1896,7 @@
                 <w:noProof/>
                 <w:webHidden/>
               </w:rPr>
-              <w:instrText xml:space="preserve"> PAGEREF _Toc414466861 \h </w:instrText>
+              <w:instrText xml:space="preserve"> PAGEREF _Toc414466813 \h </w:instrText>
             </w:r>
             <w:r>
               <w:rPr>
@@ -1939,7 +1939,7 @@
               <w:lang w:eastAsia="de-AT"/>
             </w:rPr>
           </w:pPr>
-          <w:hyperlink w:anchor="_Toc414466862" w:history="1">
+          <w:hyperlink w:anchor="_Toc414466814" w:history="1">
             <w:r>
               <w:rPr>
                 <w:rStyle w:val="Hyperlink"/>
@@ -1967,7 +1967,7 @@
                 <w:noProof/>
                 <w:webHidden/>
               </w:rPr>
-              <w:instrText xml:space="preserve"> PAGEREF _Toc414466862 \h </w:instrText>
+              <w:instrText xml:space="preserve"> PAGEREF _Toc414466814 \h </w:instrText>
             </w:r>
             <w:r>
               <w:rPr>
@@ -2010,7 +2010,7 @@
               <w:lang w:eastAsia="de-AT"/>
             </w:rPr>
           </w:pPr>
-          <w:hyperlink w:anchor="_Toc414466863" w:history="1">
+          <w:hyperlink w:anchor="_Toc414466815" w:history="1">
             <w:r>
               <w:rPr>
                 <w:rStyle w:val="Hyperlink"/>
@@ -2037,7 +2037,7 @@
                 <w:noProof/>
                 <w:webHidden/>
               </w:rPr>
-              <w:instrText xml:space="preserve"> PAGEREF _Toc414466863 \h </w:instrText>
+              <w:instrText xml:space="preserve"> PAGEREF _Toc414466815 \h </w:instrText>
             </w:r>
             <w:r>
               <w:rPr>
@@ -2080,7 +2080,7 @@
               <w:lang w:eastAsia="de-AT"/>
             </w:rPr>
           </w:pPr>
-          <w:hyperlink w:anchor="_Toc414466864" w:history="1">
+          <w:hyperlink w:anchor="_Toc414466816" w:history="1">
             <w:r>
               <w:rPr>
                 <w:rStyle w:val="Hyperlink"/>
@@ -2107,7 +2107,7 @@
                 <w:noProof/>
                 <w:webHidden/>
               </w:rPr>
-              <w:instrText xml:space="preserve"> PAGEREF _Toc414466864 \h </w:instrText>
+              <w:instrText xml:space="preserve"> PAGEREF _Toc414466816 \h </w:instrText>
             </w:r>
             <w:r>
               <w:rPr>
@@ -2150,7 +2150,7 @@
               <w:lang w:eastAsia="de-AT"/>
             </w:rPr>
           </w:pPr>
-          <w:hyperlink w:anchor="_Toc414466865" w:history="1">
+          <w:hyperlink w:anchor="_Toc414466817" w:history="1">
             <w:r>
               <w:rPr>
                 <w:rStyle w:val="Hyperlink"/>
@@ -2177,7 +2177,7 @@
                 <w:noProof/>
                 <w:webHidden/>
               </w:rPr>
-              <w:instrText xml:space="preserve"> PAGEREF _Toc414466865 \h </w:instrText>
+              <w:instrText xml:space="preserve"> PAGEREF _Toc414466817 \h </w:instrText>
             </w:r>
             <w:r>
               <w:rPr>
@@ -2220,7 +2220,7 @@
               <w:lang w:eastAsia="de-AT"/>
             </w:rPr>
           </w:pPr>
-          <w:hyperlink w:anchor="_Toc414466866" w:history="1">
+          <w:hyperlink w:anchor="_Toc414466818" w:history="1">
             <w:r>
               <w:rPr>
                 <w:rStyle w:val="Hyperlink"/>
@@ -2247,7 +2247,7 @@
                 <w:noProof/>
                 <w:webHidden/>
               </w:rPr>
-              <w:instrText xml:space="preserve"> PAGEREF _Toc414466866 \h </w:instrText>
+              <w:instrText xml:space="preserve"> PAGEREF _Toc414466818 \h </w:instrText>
             </w:r>
             <w:r>
               <w:rPr>
@@ -2290,7 +2290,7 @@
               <w:lang w:eastAsia="de-AT"/>
             </w:rPr>
           </w:pPr>
-          <w:hyperlink w:anchor="_Toc414466867" w:history="1">
+          <w:hyperlink w:anchor="_Toc414466819" w:history="1">
             <w:r>
               <w:rPr>
                 <w:rStyle w:val="Hyperlink"/>
@@ -2317,7 +2317,7 @@
                 <w:noProof/>
                 <w:webHidden/>
               </w:rPr>
-              <w:instrText xml:space="preserve"> PAGEREF _Toc414466867 \h </w:instrText>
+              <w:instrText xml:space="preserve"> PAGEREF _Toc414466819 \h </w:instrText>
             </w:r>
             <w:r>
               <w:rPr>
@@ -2360,7 +2360,7 @@
               <w:lang w:eastAsia="de-AT"/>
             </w:rPr>
           </w:pPr>
-          <w:hyperlink w:anchor="_Toc414466868" w:history="1">
+          <w:hyperlink w:anchor="_Toc414466820" w:history="1">
             <w:r>
               <w:rPr>
                 <w:rStyle w:val="Hyperlink"/>
@@ -2387,7 +2387,7 @@
                 <w:noProof/>
                 <w:webHidden/>
               </w:rPr>
-              <w:instrText xml:space="preserve"> PAGEREF _Toc414466868 \h </w:instrText>
+              <w:instrText xml:space="preserve"> PAGEREF _Toc414466820 \h </w:instrText>
             </w:r>
             <w:r>
               <w:rPr>
@@ -2430,7 +2430,7 @@
               <w:lang w:eastAsia="de-AT"/>
             </w:rPr>
           </w:pPr>
-          <w:hyperlink w:anchor="_Toc414466869" w:history="1">
+          <w:hyperlink w:anchor="_Toc414466821" w:history="1">
             <w:r>
               <w:rPr>
                 <w:rStyle w:val="Hyperlink"/>
@@ -2457,7 +2457,7 @@
                 <w:noProof/>
                 <w:webHidden/>
               </w:rPr>
-              <w:instrText xml:space="preserve"> PAGEREF _Toc414466869 \h </w:instrText>
+              <w:instrText xml:space="preserve"> PAGEREF _Toc414466821 \h </w:instrText>
             </w:r>
             <w:r>
               <w:rPr>
@@ -2500,7 +2500,7 @@
               <w:lang w:eastAsia="de-AT"/>
             </w:rPr>
           </w:pPr>
-          <w:hyperlink w:anchor="_Toc414466870" w:history="1">
+          <w:hyperlink w:anchor="_Toc414466822" w:history="1">
             <w:r>
               <w:rPr>
                 <w:rStyle w:val="Hyperlink"/>
@@ -2527,7 +2527,7 @@
                 <w:noProof/>
                 <w:webHidden/>
               </w:rPr>
-              <w:instrText xml:space="preserve"> PAGEREF _Toc414466870 \h </w:instrText>
+              <w:instrText xml:space="preserve"> PAGEREF _Toc414466822 \h </w:instrText>
             </w:r>
             <w:r>
               <w:rPr>
@@ -2570,13 +2570,13 @@
               <w:lang w:eastAsia="de-AT"/>
             </w:rPr>
           </w:pPr>
-          <w:hyperlink w:anchor="_Toc414466871" w:history="1">
+          <w:hyperlink w:anchor="_Toc414466823" w:history="1">
             <w:r>
               <w:rPr>
                 <w:rStyle w:val="Hyperlink"/>
                 <w:noProof/>
               </w:rPr>
-              <w:t>Aufwandabschätzung</w:t>
+              <w:t>Aufgabentrennung</w:t>
             </w:r>
             <w:r>
               <w:rPr>
@@ -2597,7 +2597,7 @@
                 <w:noProof/>
                 <w:webHidden/>
               </w:rPr>
-              <w:instrText xml:space="preserve"> PAGEREF _Toc414466871 \h </w:instrText>
+              <w:instrText xml:space="preserve"> PAGEREF _Toc414466823 \h </w:instrText>
             </w:r>
             <w:r>
               <w:rPr>
@@ -2640,13 +2640,13 @@
               <w:lang w:eastAsia="de-AT"/>
             </w:rPr>
           </w:pPr>
-          <w:hyperlink w:anchor="_Toc414466872" w:history="1">
+          <w:hyperlink w:anchor="_Toc414466824" w:history="1">
             <w:r>
               <w:rPr>
                 <w:rStyle w:val="Hyperlink"/>
                 <w:noProof/>
               </w:rPr>
-              <w:t>Endzeitaufteilung</w:t>
+              <w:t>Aufwandabschätzung</w:t>
             </w:r>
             <w:r>
               <w:rPr>
@@ -2667,7 +2667,7 @@
                 <w:noProof/>
                 <w:webHidden/>
               </w:rPr>
-              <w:instrText xml:space="preserve"> PAGEREF _Toc414466872 \h </w:instrText>
+              <w:instrText xml:space="preserve"> PAGEREF _Toc414466824 \h </w:instrText>
             </w:r>
             <w:r>
               <w:rPr>
@@ -2710,12 +2710,82 @@
               <w:lang w:eastAsia="de-AT"/>
             </w:rPr>
           </w:pPr>
-          <w:hyperlink w:anchor="_Toc414466873" w:history="1">
+          <w:hyperlink w:anchor="_Toc414466825" w:history="1">
             <w:r>
               <w:rPr>
                 <w:rStyle w:val="Hyperlink"/>
                 <w:noProof/>
               </w:rPr>
+              <w:t>Endzeitaufteilung</w:t>
+            </w:r>
+            <w:r>
+              <w:rPr>
+                <w:noProof/>
+                <w:webHidden/>
+              </w:rPr>
+              <w:tab/>
+            </w:r>
+            <w:r>
+              <w:rPr>
+                <w:noProof/>
+                <w:webHidden/>
+              </w:rPr>
+              <w:fldChar w:fldCharType="begin"/>
+            </w:r>
+            <w:r>
+              <w:rPr>
+                <w:noProof/>
+                <w:webHidden/>
+              </w:rPr>
+              <w:instrText xml:space="preserve"> PAGEREF _Toc414466825 \h </w:instrText>
+            </w:r>
+            <w:r>
+              <w:rPr>
+                <w:noProof/>
+                <w:webHidden/>
+              </w:rPr>
+            </w:r>
+            <w:r>
+              <w:rPr>
+                <w:noProof/>
+                <w:webHidden/>
+              </w:rPr>
+              <w:fldChar w:fldCharType="separate"/>
+            </w:r>
+            <w:r>
+              <w:rPr>
+                <w:noProof/>
+                <w:webHidden/>
+              </w:rPr>
+              <w:t>7</w:t>
+            </w:r>
+            <w:r>
+              <w:rPr>
+                <w:noProof/>
+                <w:webHidden/>
+              </w:rPr>
+              <w:fldChar w:fldCharType="end"/>
+            </w:r>
+          </w:hyperlink>
+        </w:p>
+        <w:p>
+          <w:pPr>
+            <w:pStyle w:val="Verzeichnis2"/>
+            <w:tabs>
+              <w:tab w:val="right" w:leader="dot" w:pos="9062"/>
+            </w:tabs>
+            <w:rPr>
+              <w:rFonts w:eastAsiaTheme="minorEastAsia"/>
+              <w:noProof/>
+              <w:lang w:eastAsia="de-AT"/>
+            </w:rPr>
+          </w:pPr>
+          <w:hyperlink w:anchor="_Toc414466826" w:history="1">
+            <w:r>
+              <w:rPr>
+                <w:rStyle w:val="Hyperlink"/>
+                <w:noProof/>
+              </w:rPr>
               <w:t>Fazit</w:t>
             </w:r>
             <w:r>
@@ -2737,7 +2807,7 @@
                 <w:noProof/>
                 <w:webHidden/>
               </w:rPr>
-              <w:instrText xml:space="preserve"> PAGEREF _Toc414466873 \h </w:instrText>
+              <w:instrText xml:space="preserve"> PAGEREF _Toc414466826 \h </w:instrText>
             </w:r>
             <w:r>
               <w:rPr>
@@ -2780,7 +2850,7 @@
               <w:lang w:eastAsia="de-AT"/>
             </w:rPr>
           </w:pPr>
-          <w:hyperlink w:anchor="_Toc414466874" w:history="1">
+          <w:hyperlink w:anchor="_Toc414466827" w:history="1">
             <w:r>
               <w:rPr>
                 <w:rStyle w:val="Hyperlink"/>
@@ -2807,7 +2877,7 @@
                 <w:noProof/>
                 <w:webHidden/>
               </w:rPr>
-              <w:instrText xml:space="preserve"> PAGEREF _Toc414466874 \h </w:instrText>
+              <w:instrText xml:space="preserve"> PAGEREF _Toc414466827 \h </w:instrText>
             </w:r>
             <w:r>
               <w:rPr>
@@ -2850,7 +2920,7 @@
               <w:lang w:eastAsia="de-AT"/>
             </w:rPr>
           </w:pPr>
-          <w:hyperlink w:anchor="_Toc414466875" w:history="1">
+          <w:hyperlink w:anchor="_Toc414466828" w:history="1">
             <w:r>
               <w:rPr>
                 <w:rStyle w:val="Hyperlink"/>
@@ -2877,7 +2947,7 @@
                 <w:noProof/>
                 <w:webHidden/>
               </w:rPr>
-              <w:instrText xml:space="preserve"> PAGEREF _Toc414466875 \h </w:instrText>
+              <w:instrText xml:space="preserve"> PAGEREF _Toc414466828 \h </w:instrText>
             </w:r>
             <w:r>
               <w:rPr>
@@ -2920,7 +2990,7 @@
               <w:lang w:eastAsia="de-AT"/>
             </w:rPr>
           </w:pPr>
-          <w:hyperlink w:anchor="_Toc414466876" w:history="1">
+          <w:hyperlink w:anchor="_Toc414466829" w:history="1">
             <w:r>
               <w:rPr>
                 <w:rStyle w:val="Hyperlink"/>
@@ -2948,7 +3018,7 @@
                 <w:noProof/>
                 <w:webHidden/>
               </w:rPr>
-              <w:instrText xml:space="preserve"> PAGEREF _Toc414466876 \h </w:instrText>
+              <w:instrText xml:space="preserve"> PAGEREF _Toc414466829 \h </w:instrText>
             </w:r>
             <w:r>
               <w:rPr>
@@ -3004,7 +3074,7 @@
       </w:pPr>
       <w:bookmarkStart w:id="0" w:name="_Toc404883171"/>
       <w:bookmarkStart w:id="1" w:name="_Toc404883172"/>
-      <w:bookmarkStart w:id="2" w:name="_Toc414466858"/>
+      <w:bookmarkStart w:id="2" w:name="_Toc414466810"/>
       <w:r>
         <w:rPr>
           <w:rFonts w:asciiTheme="minorHAnsi" w:hAnsiTheme="minorHAnsi"/>
@@ -3012,196 +3082,194 @@
         <w:lastRenderedPageBreak/>
         <w:t>Aufgabenstellung</w:t>
       </w:r>
-      <w:bookmarkStart w:id="3" w:name="_GoBack"/>
       <w:bookmarkEnd w:id="0"/>
       <w:bookmarkEnd w:id="2"/>
+    </w:p>
+    <w:p>
+      <w:pPr>
+        <w:pStyle w:val="berschrift2"/>
+        <w:rPr>
+          <w:rFonts w:asciiTheme="minorHAnsi" w:hAnsiTheme="minorHAnsi"/>
+        </w:rPr>
+      </w:pPr>
+      <w:bookmarkStart w:id="3" w:name="_Toc414466811"/>
+      <w:r>
+        <w:rPr>
+          <w:rFonts w:asciiTheme="minorHAnsi" w:hAnsiTheme="minorHAnsi"/>
+        </w:rPr>
+        <w:t xml:space="preserve">Beschreibung auf </w:t>
+      </w:r>
+      <w:proofErr w:type="spellStart"/>
+      <w:r>
+        <w:rPr>
+          <w:rFonts w:asciiTheme="minorHAnsi" w:hAnsiTheme="minorHAnsi"/>
+        </w:rPr>
+        <w:t>Moodle</w:t>
+      </w:r>
+      <w:bookmarkEnd w:id="1"/>
       <w:bookmarkEnd w:id="3"/>
-    </w:p>
-    <w:p>
-      <w:pPr>
-        <w:pStyle w:val="berschrift2"/>
-        <w:rPr>
-          <w:rFonts w:asciiTheme="minorHAnsi" w:hAnsiTheme="minorHAnsi"/>
-        </w:rPr>
-      </w:pPr>
-      <w:bookmarkStart w:id="4" w:name="_Toc414466859"/>
-      <w:r>
-        <w:rPr>
-          <w:rFonts w:asciiTheme="minorHAnsi" w:hAnsiTheme="minorHAnsi"/>
-        </w:rPr>
-        <w:t xml:space="preserve">Beschreibung auf </w:t>
-      </w:r>
-      <w:proofErr w:type="spellStart"/>
-      <w:r>
-        <w:rPr>
-          <w:rFonts w:asciiTheme="minorHAnsi" w:hAnsiTheme="minorHAnsi"/>
-        </w:rPr>
-        <w:t>Moodle</w:t>
-      </w:r>
-      <w:bookmarkEnd w:id="1"/>
+      <w:proofErr w:type="spellEnd"/>
+    </w:p>
+    <w:p/>
+    <w:p>
+      <w:r>
+        <w:t>Sie erhalten den Auftrag für den Europäischen Dachverband der Segelvereine ei</w:t>
+      </w:r>
+      <w:r>
+        <w:t>ne Datenbank zu implementieren.</w:t>
+      </w:r>
+    </w:p>
+    <w:p>
+      <w:pPr>
+        <w:pStyle w:val="berschrift3"/>
+      </w:pPr>
+      <w:bookmarkStart w:id="4" w:name="_Toc414466812"/>
+      <w:r>
+        <w:t>Beschreibung</w:t>
+      </w:r>
       <w:bookmarkEnd w:id="4"/>
-      <w:proofErr w:type="spellEnd"/>
     </w:p>
     <w:p/>
     <w:p>
       <w:r>
-        <w:t>Sie erhalten den Auftrag für den Europäischen Dachverband der Segelvereine ei</w:t>
-      </w:r>
-      <w:r>
-        <w:t>ne Datenbank zu implementieren.</w:t>
+        <w:t xml:space="preserve">Für Segler und Trainer sind Name (NAME) und Geburtsdatum (GEBURTSDATUM) bekannt. Sie werden beide identifiziert </w:t>
+      </w:r>
+      <w:proofErr w:type="spellStart"/>
+      <w:r>
+        <w:t>duch</w:t>
+      </w:r>
+      <w:proofErr w:type="spellEnd"/>
+      <w:r>
+        <w:t xml:space="preserve"> eine eindeutige Nummer (KEY). Mindestens zwei Segler, maximal jedoch vier Segler bilden eine Mannschaft. Für jede Mannschaft </w:t>
+      </w:r>
+      <w:proofErr w:type="gramStart"/>
+      <w:r>
+        <w:t>wird</w:t>
+      </w:r>
+      <w:proofErr w:type="gramEnd"/>
+      <w:r>
+        <w:t xml:space="preserve"> ein eindeutiger Name (NAME) und eine Altersklasse (AKLASSE) gespeichert. Jede Mannschaft wird genau von einem Trainer betreut. Ein Trainer kann jedoch</w:t>
+      </w:r>
+      <w:r>
+        <w:t xml:space="preserve"> mehrere Mannschaften betreuen.</w:t>
+      </w:r>
+    </w:p>
+    <w:p>
+      <w:r>
+        <w:t xml:space="preserve">Jeder Mannschaft sind Boote zugewiesen. Ein Boot kann mehreren Mannschaften zugewiesen sein. Ein Boot wird eindeutig durch eine Nummer (ID) identifiziert. </w:t>
+      </w:r>
+      <w:proofErr w:type="spellStart"/>
+      <w:r>
+        <w:t>Weiters</w:t>
+      </w:r>
+      <w:proofErr w:type="spellEnd"/>
+      <w:r>
+        <w:t xml:space="preserve"> sind zu jedem Boot ein Name (NAME), die Anzahl der Personen (PERSONEN) und der Tiefgang (TIEFGANG) bekannt. Es gibt Tourenboote und Sportboote. Tourenboote haben zusätzlich eine Bootsklasse (BOOTSKLASSE) und Sportboote haben zusätzlich eine Segelfläche (SEGELFLAECHE) gespeichert. Es ist außerdem bekannt welche Mannschaften mit welchen Sportbooten an welchen Regatten mit welcher Startnumme</w:t>
+      </w:r>
+      <w:r>
+        <w:t>r (STARTNR) teilgenommen haben.</w:t>
+      </w:r>
+    </w:p>
+    <w:p>
+      <w:r>
+        <w:t xml:space="preserve">Eine Regatta wird eindeutig identifiziert durch ihren Namen (NAME) und durch das Jahr (JAHR), in dem sie stattgefunden hat. Das Land (LAND) ist außerdem noch bekannt. Jede Regatta besteht aus mindestens drei jedoch maximal fünf Wettfahrten. Wettfahrten werden durch die zugehörige Regatta und das Datum (DATUM) identifiziert, außerdem wird die Länge (LAENGE) der Strecke gespeichert. Mannschaften können bei jeder </w:t>
+      </w:r>
+      <w:proofErr w:type="spellStart"/>
+      <w:r>
+        <w:t>Wettfa</w:t>
+      </w:r>
+      <w:r>
+        <w:t>hrent</w:t>
+      </w:r>
+      <w:proofErr w:type="spellEnd"/>
+      <w:r>
+        <w:t xml:space="preserve"> Punkte (PUNKTE) erzielen.</w:t>
       </w:r>
     </w:p>
     <w:p>
       <w:pPr>
         <w:pStyle w:val="berschrift3"/>
       </w:pPr>
-      <w:bookmarkStart w:id="5" w:name="_Toc414466860"/>
-      <w:r>
-        <w:t>Beschreibung</w:t>
+      <w:bookmarkStart w:id="5" w:name="_Toc414466813"/>
+      <w:r>
+        <w:t>ER-Diagramm</w:t>
       </w:r>
       <w:bookmarkEnd w:id="5"/>
-    </w:p>
-    <w:p/>
-    <w:p>
-      <w:r>
-        <w:t xml:space="preserve">Für Segler und Trainer sind Name (NAME) und Geburtsdatum (GEBURTSDATUM) bekannt. Sie werden beide identifiziert </w:t>
-      </w:r>
-      <w:proofErr w:type="spellStart"/>
-      <w:r>
-        <w:t>duch</w:t>
-      </w:r>
-      <w:proofErr w:type="spellEnd"/>
-      <w:r>
-        <w:t xml:space="preserve"> eine eindeutige Nummer (KEY). Mindestens zwei Segler, maximal jedoch vier Segler bilden eine Mannschaft. Für jede Mannschaft </w:t>
-      </w:r>
+      <w:r>
+        <w:br/>
+      </w:r>
+    </w:p>
+    <w:p>
+      <w:pPr>
+        <w:rPr>
+          <w:lang w:val="en-US"/>
+        </w:rPr>
+      </w:pPr>
+      <w:proofErr w:type="spellStart"/>
       <w:proofErr w:type="gramStart"/>
       <w:r>
-        <w:t>wird</w:t>
+        <w:rPr>
+          <w:lang w:val="en-US"/>
+        </w:rPr>
+        <w:t>Siehe</w:t>
+      </w:r>
+      <w:proofErr w:type="spellEnd"/>
+      <w:r>
+        <w:rPr>
+          <w:lang w:val="en-US"/>
+        </w:rPr>
+        <w:t xml:space="preserve"> eLe</w:t>
+      </w:r>
+      <w:r>
+        <w:rPr>
+          <w:lang w:val="en-US"/>
+        </w:rPr>
+        <w:t>arning (http://bit.ly/1BJkaSx).</w:t>
       </w:r>
       <w:proofErr w:type="gramEnd"/>
-      <w:r>
-        <w:t xml:space="preserve"> ein eindeutiger Name (NAME) und eine Altersklasse (AKLASSE) gespeichert. Jede Mannschaft wird genau von einem Trainer betreut. Ein Trainer kann jedoch</w:t>
-      </w:r>
-      <w:r>
-        <w:t xml:space="preserve"> mehrere Mannschaften betreuen.</w:t>
-      </w:r>
-    </w:p>
-    <w:p>
-      <w:r>
-        <w:t xml:space="preserve">Jeder Mannschaft sind Boote zugewiesen. Ein Boot kann mehreren Mannschaften zugewiesen sein. Ein Boot wird eindeutig durch eine Nummer (ID) identifiziert. </w:t>
-      </w:r>
-      <w:proofErr w:type="spellStart"/>
-      <w:r>
-        <w:t>Weiters</w:t>
-      </w:r>
-      <w:proofErr w:type="spellEnd"/>
-      <w:r>
-        <w:t xml:space="preserve"> sind zu jedem Boot ein Name (NAME), die Anzahl der Personen (PERSONEN) und der Tiefgang (TIEFGANG) bekannt. Es gibt Tourenboote und Sportboote. Tourenboote haben zusätzlich eine Bootsklasse (BOOTSKLASSE) und Sportboote haben zusätzlich eine Segelfläche (SEGELFLAECHE) gespeichert. Es ist außerdem bekannt welche Mannschaften mit welchen Sportbooten an welchen Regatten mit welcher Startnumme</w:t>
-      </w:r>
-      <w:r>
-        <w:t>r (STARTNR) teilgenommen haben.</w:t>
-      </w:r>
-    </w:p>
-    <w:p>
-      <w:r>
-        <w:t xml:space="preserve">Eine Regatta wird eindeutig identifiziert durch ihren Namen (NAME) und durch das Jahr (JAHR), in dem sie stattgefunden hat. Das Land (LAND) ist außerdem noch bekannt. Jede Regatta besteht aus mindestens drei jedoch maximal fünf Wettfahrten. Wettfahrten werden durch die zugehörige Regatta und das Datum (DATUM) identifiziert, außerdem wird die Länge (LAENGE) der Strecke gespeichert. Mannschaften können bei jeder </w:t>
-      </w:r>
-      <w:proofErr w:type="spellStart"/>
-      <w:r>
-        <w:t>Wettfa</w:t>
-      </w:r>
-      <w:r>
-        <w:t>hrent</w:t>
-      </w:r>
-      <w:proofErr w:type="spellEnd"/>
-      <w:r>
-        <w:t xml:space="preserve"> Punkte (PUNKTE) erzielen.</w:t>
-      </w:r>
+    </w:p>
+    <w:p>
+      <w:pPr>
+        <w:rPr>
+          <w:lang w:val="en-US"/>
+        </w:rPr>
+      </w:pPr>
+      <w:r>
+        <w:rPr>
+          <w:lang w:val="en-US"/>
+        </w:rPr>
+        <w:br w:type="page"/>
+      </w:r>
+    </w:p>
+    <w:p>
+      <w:pPr>
+        <w:rPr>
+          <w:lang w:val="en-US"/>
+        </w:rPr>
+      </w:pPr>
     </w:p>
     <w:p>
       <w:pPr>
         <w:pStyle w:val="berschrift3"/>
-      </w:pPr>
-      <w:bookmarkStart w:id="6" w:name="_Toc414466861"/>
-      <w:r>
-        <w:t>ER-Diagramm</w:t>
+        <w:rPr>
+          <w:lang w:val="en-US"/>
+        </w:rPr>
+      </w:pPr>
+      <w:bookmarkStart w:id="6" w:name="_Toc414466814"/>
+      <w:proofErr w:type="spellStart"/>
+      <w:r>
+        <w:rPr>
+          <w:lang w:val="en-US"/>
+        </w:rPr>
+        <w:t>Relatio</w:t>
+      </w:r>
+      <w:r>
+        <w:rPr>
+          <w:lang w:val="en-US"/>
+        </w:rPr>
+        <w:t>nenmodell</w:t>
       </w:r>
       <w:bookmarkEnd w:id="6"/>
-      <w:r>
-        <w:br/>
-      </w:r>
-    </w:p>
-    <w:p>
-      <w:pPr>
-        <w:rPr>
-          <w:lang w:val="en-US"/>
-        </w:rPr>
-      </w:pPr>
-      <w:proofErr w:type="spellStart"/>
-      <w:proofErr w:type="gramStart"/>
-      <w:r>
-        <w:rPr>
-          <w:lang w:val="en-US"/>
-        </w:rPr>
-        <w:t>Siehe</w:t>
-      </w:r>
-      <w:proofErr w:type="spellEnd"/>
-      <w:r>
-        <w:rPr>
-          <w:lang w:val="en-US"/>
-        </w:rPr>
-        <w:t xml:space="preserve"> eLe</w:t>
-      </w:r>
-      <w:r>
-        <w:rPr>
-          <w:lang w:val="en-US"/>
-        </w:rPr>
-        <w:t>arning (http://bit.ly/1BJkaSx).</w:t>
-      </w:r>
-      <w:proofErr w:type="gramEnd"/>
-    </w:p>
-    <w:p>
-      <w:pPr>
-        <w:rPr>
-          <w:lang w:val="en-US"/>
-        </w:rPr>
-      </w:pPr>
-      <w:r>
-        <w:rPr>
-          <w:lang w:val="en-US"/>
-        </w:rPr>
-        <w:br w:type="page"/>
-      </w:r>
-    </w:p>
-    <w:p>
-      <w:pPr>
-        <w:rPr>
-          <w:lang w:val="en-US"/>
-        </w:rPr>
-      </w:pPr>
-    </w:p>
-    <w:p>
-      <w:pPr>
-        <w:pStyle w:val="berschrift3"/>
-        <w:rPr>
-          <w:lang w:val="en-US"/>
-        </w:rPr>
-      </w:pPr>
-      <w:bookmarkStart w:id="7" w:name="_Toc414466862"/>
-      <w:proofErr w:type="spellStart"/>
-      <w:r>
-        <w:rPr>
-          <w:lang w:val="en-US"/>
-        </w:rPr>
-        <w:t>Relatio</w:t>
-      </w:r>
-      <w:r>
-        <w:rPr>
-          <w:lang w:val="en-US"/>
-        </w:rPr>
-        <w:t>nenmodell</w:t>
-      </w:r>
-      <w:bookmarkEnd w:id="7"/>
       <w:proofErr w:type="spellEnd"/>
       <w:r>
         <w:rPr>
@@ -3966,7 +4034,7 @@
       <w:pPr>
         <w:pStyle w:val="berschrift3"/>
       </w:pPr>
-      <w:bookmarkStart w:id="8" w:name="_Toc414466863"/>
+      <w:bookmarkStart w:id="7" w:name="_Toc414466815"/>
       <w:r>
         <w:lastRenderedPageBreak/>
         <w:t>SQL-</w:t>
@@ -3974,7 +4042,7 @@
       <w:r>
         <w:t>Abfragen</w:t>
       </w:r>
-      <w:bookmarkEnd w:id="8"/>
+      <w:bookmarkEnd w:id="7"/>
       <w:r>
         <w:br/>
       </w:r>
@@ -4199,11 +4267,11 @@
       <w:pPr>
         <w:pStyle w:val="berschrift3"/>
       </w:pPr>
-      <w:bookmarkStart w:id="9" w:name="_Toc414466864"/>
+      <w:bookmarkStart w:id="8" w:name="_Toc414466816"/>
       <w:r>
         <w:t>Java &amp; JDBC</w:t>
       </w:r>
-      <w:bookmarkEnd w:id="9"/>
+      <w:bookmarkEnd w:id="8"/>
       <w:r>
         <w:t xml:space="preserve"> </w:t>
       </w:r>
@@ -4245,12 +4313,12 @@
       <w:pPr>
         <w:pStyle w:val="berschrift3"/>
       </w:pPr>
-      <w:bookmarkStart w:id="10" w:name="_Toc414466865"/>
+      <w:bookmarkStart w:id="9" w:name="_Toc414466817"/>
       <w:r>
         <w:lastRenderedPageBreak/>
         <w:t>Abgabe</w:t>
       </w:r>
-      <w:bookmarkEnd w:id="10"/>
+      <w:bookmarkEnd w:id="9"/>
       <w:r>
         <w:br/>
       </w:r>
@@ -4399,8 +4467,8 @@
           <w:rFonts w:asciiTheme="minorHAnsi" w:hAnsiTheme="minorHAnsi"/>
         </w:rPr>
       </w:pPr>
-      <w:bookmarkStart w:id="11" w:name="_Toc404883174"/>
-      <w:bookmarkStart w:id="12" w:name="_Toc414466866"/>
+      <w:bookmarkStart w:id="10" w:name="_Toc404883174"/>
+      <w:bookmarkStart w:id="11" w:name="_Toc414466818"/>
       <w:r>
         <w:rPr>
           <w:rFonts w:asciiTheme="minorHAnsi" w:hAnsiTheme="minorHAnsi"/>
@@ -4408,67 +4476,67 @@
         <w:lastRenderedPageBreak/>
         <w:t>Durchführung</w:t>
       </w:r>
+      <w:bookmarkEnd w:id="11"/>
+    </w:p>
+    <w:p>
+      <w:pPr>
+        <w:pStyle w:val="berschrift2"/>
+        <w:rPr>
+          <w:rFonts w:asciiTheme="minorHAnsi" w:hAnsiTheme="minorHAnsi"/>
+        </w:rPr>
+      </w:pPr>
+      <w:bookmarkStart w:id="12" w:name="_Toc414466819"/>
+      <w:r>
+        <w:rPr>
+          <w:rFonts w:asciiTheme="minorHAnsi" w:hAnsiTheme="minorHAnsi"/>
+        </w:rPr>
+        <w:t>Erster Ansatz</w:t>
+      </w:r>
+      <w:bookmarkEnd w:id="10"/>
       <w:bookmarkEnd w:id="12"/>
     </w:p>
     <w:p>
       <w:pPr>
         <w:pStyle w:val="berschrift2"/>
+      </w:pPr>
+      <w:bookmarkStart w:id="13" w:name="_Toc404883175"/>
+      <w:bookmarkStart w:id="14" w:name="_Toc414466820"/>
+      <w:r>
+        <w:t>Konkrete Idee</w:t>
+      </w:r>
+      <w:bookmarkEnd w:id="13"/>
+      <w:bookmarkEnd w:id="14"/>
+    </w:p>
+    <w:p>
+      <w:pPr>
+        <w:pStyle w:val="berschrift2"/>
+      </w:pPr>
+      <w:bookmarkStart w:id="15" w:name="_Toc404883176"/>
+      <w:bookmarkStart w:id="16" w:name="_Toc414466821"/>
+      <w:r>
+        <w:t>Umsetzung</w:t>
+      </w:r>
+      <w:bookmarkEnd w:id="15"/>
+      <w:bookmarkEnd w:id="16"/>
+    </w:p>
+    <w:p>
+      <w:pPr>
+        <w:jc w:val="center"/>
+      </w:pPr>
+      <w:r>
+        <w:br w:type="page"/>
+      </w:r>
+    </w:p>
+    <w:p>
+      <w:pPr>
+        <w:pStyle w:val="berschrift1"/>
         <w:rPr>
           <w:rFonts w:asciiTheme="minorHAnsi" w:hAnsiTheme="minorHAnsi"/>
         </w:rPr>
       </w:pPr>
-      <w:bookmarkStart w:id="13" w:name="_Toc414466867"/>
-      <w:r>
-        <w:rPr>
-          <w:rFonts w:asciiTheme="minorHAnsi" w:hAnsiTheme="minorHAnsi"/>
-        </w:rPr>
-        <w:t>Erster Ansatz</w:t>
-      </w:r>
-      <w:bookmarkEnd w:id="11"/>
-      <w:bookmarkEnd w:id="13"/>
-    </w:p>
-    <w:p>
-      <w:pPr>
-        <w:pStyle w:val="berschrift2"/>
-      </w:pPr>
-      <w:bookmarkStart w:id="14" w:name="_Toc404883175"/>
-      <w:bookmarkStart w:id="15" w:name="_Toc414466868"/>
-      <w:r>
-        <w:t>Konkrete Idee</w:t>
-      </w:r>
-      <w:bookmarkEnd w:id="14"/>
-      <w:bookmarkEnd w:id="15"/>
-    </w:p>
-    <w:p>
-      <w:pPr>
-        <w:pStyle w:val="berschrift2"/>
-      </w:pPr>
-      <w:bookmarkStart w:id="16" w:name="_Toc404883176"/>
-      <w:bookmarkStart w:id="17" w:name="_Toc414466869"/>
-      <w:r>
-        <w:t>Umsetzung</w:t>
-      </w:r>
-      <w:bookmarkEnd w:id="16"/>
-      <w:bookmarkEnd w:id="17"/>
-    </w:p>
-    <w:p>
-      <w:pPr>
-        <w:jc w:val="center"/>
-      </w:pPr>
-      <w:r>
-        <w:br w:type="page"/>
-      </w:r>
-    </w:p>
-    <w:p>
-      <w:pPr>
-        <w:pStyle w:val="berschrift1"/>
-        <w:rPr>
-          <w:rFonts w:asciiTheme="minorHAnsi" w:hAnsiTheme="minorHAnsi"/>
-        </w:rPr>
-      </w:pPr>
-      <w:bookmarkStart w:id="18" w:name="_Toc404883177"/>
-      <w:bookmarkStart w:id="19" w:name="_Toc404883178"/>
-      <w:bookmarkStart w:id="20" w:name="_Toc414466870"/>
+      <w:bookmarkStart w:id="17" w:name="_Toc404883177"/>
+      <w:bookmarkStart w:id="18" w:name="_Toc404883178"/>
+      <w:bookmarkStart w:id="19" w:name="_Toc414466822"/>
       <w:r>
         <w:rPr>
           <w:rFonts w:asciiTheme="minorHAnsi" w:hAnsiTheme="minorHAnsi"/>
@@ -4476,69 +4544,71 @@
         <w:lastRenderedPageBreak/>
         <w:t>Detaillierte Arbeitsaufteilung (Aufwandsabschätzung, Endzeitaufteilung)</w:t>
       </w:r>
+      <w:bookmarkEnd w:id="17"/>
+      <w:bookmarkEnd w:id="19"/>
+    </w:p>
+    <w:p>
+      <w:pPr>
+        <w:pStyle w:val="berschrift2"/>
+      </w:pPr>
+      <w:bookmarkStart w:id="20" w:name="_Toc404883179"/>
+      <w:bookmarkStart w:id="21" w:name="_Toc414466824"/>
       <w:bookmarkEnd w:id="18"/>
+      <w:r>
+        <w:t>Aufwandabschätzung</w:t>
+      </w:r>
       <w:bookmarkEnd w:id="20"/>
+      <w:bookmarkEnd w:id="21"/>
     </w:p>
     <w:p>
       <w:pPr>
         <w:pStyle w:val="berschrift2"/>
       </w:pPr>
-      <w:bookmarkStart w:id="21" w:name="_Toc404883179"/>
-      <w:bookmarkStart w:id="22" w:name="_Toc414466871"/>
-      <w:bookmarkEnd w:id="19"/>
-      <w:r>
-        <w:t>Aufwandabschätzung</w:t>
-      </w:r>
-      <w:bookmarkEnd w:id="21"/>
+      <w:bookmarkStart w:id="22" w:name="_Toc404883180"/>
+      <w:bookmarkStart w:id="23" w:name="_Toc414466825"/>
+      <w:r>
+        <w:t>Endzeitaufteilung</w:t>
+      </w:r>
       <w:bookmarkEnd w:id="22"/>
+      <w:bookmarkEnd w:id="23"/>
     </w:p>
     <w:p>
       <w:pPr>
         <w:pStyle w:val="berschrift2"/>
-      </w:pPr>
-      <w:bookmarkStart w:id="23" w:name="_Toc404883180"/>
-      <w:bookmarkStart w:id="24" w:name="_Toc414466872"/>
-      <w:r>
-        <w:t>Endzeitaufteilung</w:t>
-      </w:r>
-      <w:bookmarkEnd w:id="23"/>
+        <w:rPr>
+          <w:rFonts w:asciiTheme="minorHAnsi" w:hAnsiTheme="minorHAnsi"/>
+        </w:rPr>
+      </w:pPr>
+      <w:bookmarkStart w:id="24" w:name="_Toc404883181"/>
+      <w:bookmarkStart w:id="25" w:name="_Toc414466826"/>
+      <w:bookmarkStart w:id="26" w:name="_GoBack"/>
+      <w:bookmarkEnd w:id="26"/>
+      <w:r>
+        <w:rPr>
+          <w:rFonts w:asciiTheme="minorHAnsi" w:hAnsiTheme="minorHAnsi"/>
+        </w:rPr>
+        <w:t>Fazit</w:t>
+      </w:r>
       <w:bookmarkEnd w:id="24"/>
-    </w:p>
-    <w:p>
-      <w:pPr>
-        <w:pStyle w:val="berschrift2"/>
+      <w:bookmarkEnd w:id="25"/>
+      <w:r>
         <w:rPr>
           <w:rFonts w:asciiTheme="minorHAnsi" w:hAnsiTheme="minorHAnsi"/>
         </w:rPr>
-      </w:pPr>
-      <w:bookmarkStart w:id="25" w:name="_Toc404883181"/>
-      <w:bookmarkStart w:id="26" w:name="_Toc414466873"/>
-      <w:r>
+        <w:t xml:space="preserve"> </w:t>
+      </w:r>
+      <w:r>
+        <w:br w:type="page"/>
+      </w:r>
+    </w:p>
+    <w:p>
+      <w:pPr>
+        <w:pStyle w:val="berschrift1"/>
         <w:rPr>
           <w:rFonts w:asciiTheme="minorHAnsi" w:hAnsiTheme="minorHAnsi"/>
         </w:rPr>
-        <w:t>Fazit</w:t>
-      </w:r>
-      <w:bookmarkEnd w:id="25"/>
-      <w:bookmarkEnd w:id="26"/>
-      <w:r>
-        <w:rPr>
-          <w:rFonts w:asciiTheme="minorHAnsi" w:hAnsiTheme="minorHAnsi"/>
-        </w:rPr>
-        <w:t xml:space="preserve"> </w:t>
-      </w:r>
-      <w:r>
-        <w:br w:type="page"/>
-      </w:r>
-    </w:p>
-    <w:p>
-      <w:pPr>
-        <w:pStyle w:val="berschrift1"/>
-        <w:rPr>
-          <w:rFonts w:asciiTheme="minorHAnsi" w:hAnsiTheme="minorHAnsi"/>
-        </w:rPr>
-      </w:pPr>
-      <w:bookmarkStart w:id="27" w:name="_Toc414466874"/>
+      </w:pPr>
+      <w:bookmarkStart w:id="27" w:name="_Toc414466827"/>
       <w:r>
         <w:rPr>
           <w:rFonts w:asciiTheme="minorHAnsi" w:hAnsiTheme="minorHAnsi"/>
@@ -4553,7 +4623,7 @@
         <w:pStyle w:val="berschrift2"/>
       </w:pPr>
       <w:bookmarkStart w:id="28" w:name="_Toc404883183"/>
-      <w:bookmarkStart w:id="29" w:name="_Toc414466875"/>
+      <w:bookmarkStart w:id="29" w:name="_Toc414466828"/>
       <w:r>
         <w:t>Resultate</w:t>
       </w:r>
@@ -4571,7 +4641,7 @@
         </w:rPr>
       </w:pPr>
       <w:bookmarkStart w:id="30" w:name="_Toc404252314"/>
-      <w:bookmarkStart w:id="31" w:name="_Toc414466876"/>
+      <w:bookmarkStart w:id="31" w:name="_Toc414466829"/>
       <w:r>
         <w:rPr>
           <w:i/>
@@ -4657,7 +4727,7 @@
             <w:noProof/>
             <w:lang w:val="de-DE"/>
           </w:rPr>
-          <w:t>1</w:t>
+          <w:t>8</w:t>
         </w:r>
         <w:r>
           <w:fldChar w:fldCharType="end"/>
@@ -6116,7 +6186,7 @@
 </file>
 
 <file path=customXml/itemProps1.xml><?xml version="1.0" encoding="utf-8"?>
-<ds:datastoreItem xmlns:ds="http://schemas.openxmlformats.org/officeDocument/2006/customXml" ds:itemID="{E768D3C0-58AE-4152-826F-E74708A83645}">
+<ds:datastoreItem xmlns:ds="http://schemas.openxmlformats.org/officeDocument/2006/customXml" ds:itemID="{E73BC8E4-8080-4CAE-8965-A20192113297}">
   <ds:schemaRefs>
     <ds:schemaRef ds:uri="http://schemas.openxmlformats.org/officeDocument/2006/bibliography"/>
   </ds:schemaRefs>

</xml_diff>

<commit_message>
Neuer Log, neue Doku
</commit_message>
<xml_diff>
--- a/doc/Segelverein_Weinb_4AHIT.docx
+++ b/doc/Segelverein_Weinb_4AHIT.docx
@@ -3073,8 +3073,8 @@
         </w:rPr>
       </w:pPr>
       <w:bookmarkStart w:id="0" w:name="_Toc404883171"/>
-      <w:bookmarkStart w:id="1" w:name="_Toc404883172"/>
-      <w:bookmarkStart w:id="2" w:name="_Toc414466810"/>
+      <w:bookmarkStart w:id="1" w:name="_Toc414466810"/>
+      <w:bookmarkStart w:id="2" w:name="_Toc404883172"/>
       <w:r>
         <w:rPr>
           <w:rFonts w:asciiTheme="minorHAnsi" w:hAnsiTheme="minorHAnsi"/>
@@ -3083,32 +3083,24 @@
         <w:t>Aufgabenstellung</w:t>
       </w:r>
       <w:bookmarkEnd w:id="0"/>
+      <w:bookmarkEnd w:id="1"/>
+    </w:p>
+    <w:p>
+      <w:pPr>
+        <w:pStyle w:val="berschrift2"/>
+        <w:rPr>
+          <w:rFonts w:asciiTheme="minorHAnsi" w:hAnsiTheme="minorHAnsi"/>
+        </w:rPr>
+      </w:pPr>
+      <w:bookmarkStart w:id="3" w:name="_Toc414466811"/>
+      <w:r>
+        <w:rPr>
+          <w:rFonts w:asciiTheme="minorHAnsi" w:hAnsiTheme="minorHAnsi"/>
+        </w:rPr>
+        <w:t>Beschreibung auf Moodle</w:t>
+      </w:r>
       <w:bookmarkEnd w:id="2"/>
-    </w:p>
-    <w:p>
-      <w:pPr>
-        <w:pStyle w:val="berschrift2"/>
-        <w:rPr>
-          <w:rFonts w:asciiTheme="minorHAnsi" w:hAnsiTheme="minorHAnsi"/>
-        </w:rPr>
-      </w:pPr>
-      <w:bookmarkStart w:id="3" w:name="_Toc414466811"/>
-      <w:r>
-        <w:rPr>
-          <w:rFonts w:asciiTheme="minorHAnsi" w:hAnsiTheme="minorHAnsi"/>
-        </w:rPr>
-        <w:t xml:space="preserve">Beschreibung auf </w:t>
-      </w:r>
-      <w:proofErr w:type="spellStart"/>
-      <w:r>
-        <w:rPr>
-          <w:rFonts w:asciiTheme="minorHAnsi" w:hAnsiTheme="minorHAnsi"/>
-        </w:rPr>
-        <w:t>Moodle</w:t>
-      </w:r>
-      <w:bookmarkEnd w:id="1"/>
       <w:bookmarkEnd w:id="3"/>
-      <w:proofErr w:type="spellEnd"/>
     </w:p>
     <w:p/>
     <w:p>
@@ -3132,23 +3124,7 @@
     <w:p/>
     <w:p>
       <w:r>
-        <w:t xml:space="preserve">Für Segler und Trainer sind Name (NAME) und Geburtsdatum (GEBURTSDATUM) bekannt. Sie werden beide identifiziert </w:t>
-      </w:r>
-      <w:proofErr w:type="spellStart"/>
-      <w:r>
-        <w:t>duch</w:t>
-      </w:r>
-      <w:proofErr w:type="spellEnd"/>
-      <w:r>
-        <w:t xml:space="preserve"> eine eindeutige Nummer (KEY). Mindestens zwei Segler, maximal jedoch vier Segler bilden eine Mannschaft. Für jede Mannschaft </w:t>
-      </w:r>
-      <w:proofErr w:type="gramStart"/>
-      <w:r>
-        <w:t>wird</w:t>
-      </w:r>
-      <w:proofErr w:type="gramEnd"/>
-      <w:r>
-        <w:t xml:space="preserve"> ein eindeutiger Name (NAME) und eine Altersklasse (AKLASSE) gespeichert. Jede Mannschaft wird genau von einem Trainer betreut. Ein Trainer kann jedoch</w:t>
+        <w:t>Für Segler und Trainer sind Name (NAME) und Geburtsdatum (GEBURTSDATUM) bekannt. Sie werden beide identifiziert duch eine eindeutige Nummer (KEY). Mindestens zwei Segler, maximal jedoch vier Segler bilden eine Mannschaft. Für jede Mannschaft wird ein eindeutiger Name (NAME) und eine Altersklasse (AKLASSE) gespeichert. Jede Mannschaft wird genau von einem Trainer betreut. Ein Trainer kann jedoch</w:t>
       </w:r>
       <w:r>
         <w:t xml:space="preserve"> mehrere Mannschaften betreuen.</w:t>
@@ -3156,15 +3132,7 @@
     </w:p>
     <w:p>
       <w:r>
-        <w:t xml:space="preserve">Jeder Mannschaft sind Boote zugewiesen. Ein Boot kann mehreren Mannschaften zugewiesen sein. Ein Boot wird eindeutig durch eine Nummer (ID) identifiziert. </w:t>
-      </w:r>
-      <w:proofErr w:type="spellStart"/>
-      <w:r>
-        <w:t>Weiters</w:t>
-      </w:r>
-      <w:proofErr w:type="spellEnd"/>
-      <w:r>
-        <w:t xml:space="preserve"> sind zu jedem Boot ein Name (NAME), die Anzahl der Personen (PERSONEN) und der Tiefgang (TIEFGANG) bekannt. Es gibt Tourenboote und Sportboote. Tourenboote haben zusätzlich eine Bootsklasse (BOOTSKLASSE) und Sportboote haben zusätzlich eine Segelfläche (SEGELFLAECHE) gespeichert. Es ist außerdem bekannt welche Mannschaften mit welchen Sportbooten an welchen Regatten mit welcher Startnumme</w:t>
+        <w:t>Jeder Mannschaft sind Boote zugewiesen. Ein Boot kann mehreren Mannschaften zugewiesen sein. Ein Boot wird eindeutig durch eine Nummer (ID) identifiziert. Weiters sind zu jedem Boot ein Name (NAME), die Anzahl der Personen (PERSONEN) und der Tiefgang (TIEFGANG) bekannt. Es gibt Tourenboote und Sportboote. Tourenboote haben zusätzlich eine Bootsklasse (BOOTSKLASSE) und Sportboote haben zusätzlich eine Segelfläche (SEGELFLAECHE) gespeichert. Es ist außerdem bekannt welche Mannschaften mit welchen Sportbooten an welchen Regatten mit welcher Startnumme</w:t>
       </w:r>
       <w:r>
         <w:t>r (STARTNR) teilgenommen haben.</w:t>
@@ -3172,18 +3140,10 @@
     </w:p>
     <w:p>
       <w:r>
-        <w:t xml:space="preserve">Eine Regatta wird eindeutig identifiziert durch ihren Namen (NAME) und durch das Jahr (JAHR), in dem sie stattgefunden hat. Das Land (LAND) ist außerdem noch bekannt. Jede Regatta besteht aus mindestens drei jedoch maximal fünf Wettfahrten. Wettfahrten werden durch die zugehörige Regatta und das Datum (DATUM) identifiziert, außerdem wird die Länge (LAENGE) der Strecke gespeichert. Mannschaften können bei jeder </w:t>
-      </w:r>
-      <w:proofErr w:type="spellStart"/>
-      <w:r>
-        <w:t>Wettfa</w:t>
-      </w:r>
-      <w:r>
-        <w:t>hrent</w:t>
-      </w:r>
-      <w:proofErr w:type="spellEnd"/>
-      <w:r>
-        <w:t xml:space="preserve"> Punkte (PUNKTE) erzielen.</w:t>
+        <w:t>Eine Regatta wird eindeutig identifiziert durch ihren Namen (NAME) und durch das Jahr (JAHR), in dem sie stattgefunden hat. Das Land (LAND) ist außerdem noch bekannt. Jede Regatta besteht aus mindestens drei jedoch maximal fünf Wettfahrten. Wettfahrten werden durch die zugehörige Regatta und das Datum (DATUM) identifiziert, außerdem wird die Länge (LAENGE) der Strecke gespeichert. Mannschaften können bei jeder Wettfa</w:t>
+      </w:r>
+      <w:r>
+        <w:t>hrent Punkte (PUNKTE) erzielen.</w:t>
       </w:r>
     </w:p>
     <w:p>
@@ -3205,99 +3165,85 @@
           <w:lang w:val="en-US"/>
         </w:rPr>
       </w:pPr>
-      <w:proofErr w:type="spellStart"/>
-      <w:proofErr w:type="gramStart"/>
       <w:r>
         <w:rPr>
           <w:lang w:val="en-US"/>
         </w:rPr>
-        <w:t>Siehe</w:t>
-      </w:r>
-      <w:proofErr w:type="spellEnd"/>
+        <w:t>Siehe eLe</w:t>
+      </w:r>
       <w:r>
         <w:rPr>
           <w:lang w:val="en-US"/>
         </w:rPr>
-        <w:t xml:space="preserve"> eLe</w:t>
-      </w:r>
-      <w:r>
+        <w:t>arning (http://bit.ly/1BJkaSx).</w:t>
+      </w:r>
+    </w:p>
+    <w:p>
+      <w:pPr>
         <w:rPr>
           <w:lang w:val="en-US"/>
         </w:rPr>
-        <w:t>arning (http://bit.ly/1BJkaSx).</w:t>
-      </w:r>
-      <w:proofErr w:type="gramEnd"/>
-    </w:p>
-    <w:p>
-      <w:pPr>
+      </w:pPr>
+      <w:r>
         <w:rPr>
           <w:lang w:val="en-US"/>
         </w:rPr>
-      </w:pPr>
-      <w:r>
+        <w:br w:type="page"/>
+      </w:r>
+    </w:p>
+    <w:p>
+      <w:pPr>
         <w:rPr>
           <w:lang w:val="en-US"/>
         </w:rPr>
-        <w:br w:type="page"/>
-      </w:r>
-    </w:p>
-    <w:p>
-      <w:pPr>
+      </w:pPr>
+    </w:p>
+    <w:p>
+      <w:pPr>
+        <w:pStyle w:val="berschrift3"/>
         <w:rPr>
           <w:lang w:val="en-US"/>
         </w:rPr>
       </w:pPr>
-    </w:p>
-    <w:p>
-      <w:pPr>
-        <w:pStyle w:val="berschrift3"/>
+      <w:bookmarkStart w:id="6" w:name="_Toc414466814"/>
+      <w:r>
         <w:rPr>
           <w:lang w:val="en-US"/>
         </w:rPr>
-      </w:pPr>
-      <w:bookmarkStart w:id="6" w:name="_Toc414466814"/>
-      <w:proofErr w:type="spellStart"/>
+        <w:t>Relatio</w:t>
+      </w:r>
       <w:r>
         <w:rPr>
           <w:lang w:val="en-US"/>
         </w:rPr>
-        <w:t>Relatio</w:t>
-      </w:r>
+        <w:t>nenmodell</w:t>
+      </w:r>
+      <w:bookmarkEnd w:id="6"/>
       <w:r>
         <w:rPr>
           <w:lang w:val="en-US"/>
         </w:rPr>
-        <w:t>nenmodell</w:t>
-      </w:r>
-      <w:bookmarkEnd w:id="6"/>
-      <w:proofErr w:type="spellEnd"/>
-      <w:r>
+        <w:br/>
+      </w:r>
+    </w:p>
+    <w:p>
+      <w:pPr>
         <w:rPr>
           <w:lang w:val="en-US"/>
         </w:rPr>
-        <w:br/>
-      </w:r>
-    </w:p>
-    <w:p>
-      <w:pPr>
+      </w:pPr>
+      <w:r>
         <w:rPr>
           <w:lang w:val="en-US"/>
         </w:rPr>
-      </w:pPr>
-      <w:proofErr w:type="gramStart"/>
+        <w:t>Pe</w:t>
+      </w:r>
       <w:r>
         <w:rPr>
           <w:lang w:val="en-US"/>
         </w:rPr>
-        <w:t>Pe</w:t>
-      </w:r>
-      <w:r>
-        <w:rPr>
-          <w:lang w:val="en-US"/>
-        </w:rPr>
         <w:t>rson(</w:t>
       </w:r>
-      <w:proofErr w:type="gramEnd"/>
       <w:r>
         <w:rPr>
           <w:u w:val="single"/>
@@ -3309,66 +3255,59 @@
         <w:rPr>
           <w:lang w:val="en-US"/>
         </w:rPr>
-        <w:t xml:space="preserve">, name, </w:t>
-      </w:r>
-      <w:proofErr w:type="spellStart"/>
-      <w:r>
+        <w:t>, name, geburtsdatum)</w:t>
+      </w:r>
+    </w:p>
+    <w:p>
+      <w:pPr>
         <w:rPr>
           <w:lang w:val="en-US"/>
         </w:rPr>
-        <w:t>geburtsdatum</w:t>
-      </w:r>
-      <w:proofErr w:type="spellEnd"/>
+      </w:pPr>
       <w:r>
         <w:rPr>
           <w:lang w:val="en-US"/>
         </w:rPr>
-        <w:t>)</w:t>
-      </w:r>
-    </w:p>
-    <w:p>
-      <w:pPr>
-        <w:rPr>
-          <w:lang w:val="en-US"/>
-        </w:rPr>
-      </w:pPr>
-      <w:proofErr w:type="spellStart"/>
-      <w:proofErr w:type="gramStart"/>
-      <w:r>
-        <w:rPr>
-          <w:lang w:val="en-US"/>
-        </w:rPr>
-        <w:t>Segler</w:t>
-      </w:r>
-      <w:proofErr w:type="spellEnd"/>
-      <w:r>
-        <w:rPr>
-          <w:lang w:val="en-US"/>
-        </w:rPr>
-        <w:t>(</w:t>
-      </w:r>
-      <w:proofErr w:type="gramEnd"/>
+        <w:t>Segler(</w:t>
+      </w:r>
       <w:r>
         <w:rPr>
           <w:u w:val="single"/>
           <w:lang w:val="en-US"/>
         </w:rPr>
-        <w:t xml:space="preserve">key: </w:t>
-      </w:r>
-      <w:proofErr w:type="spellStart"/>
+        <w:t>key: Person.key</w:t>
+      </w:r>
+      <w:r>
+        <w:rPr>
+          <w:lang w:val="en-US"/>
+        </w:rPr>
+        <w:t>)</w:t>
+      </w:r>
+    </w:p>
+    <w:p>
+      <w:pPr>
+        <w:rPr>
+          <w:lang w:val="en-US"/>
+        </w:rPr>
+      </w:pPr>
+      <w:r>
+        <w:rPr>
+          <w:lang w:val="en-US"/>
+        </w:rPr>
+        <w:t>Trainer(</w:t>
+      </w:r>
       <w:r>
         <w:rPr>
           <w:u w:val="single"/>
           <w:lang w:val="en-US"/>
         </w:rPr>
-        <w:t>Person.key</w:t>
-      </w:r>
-      <w:proofErr w:type="spellEnd"/>
+        <w:t>key: Person.key</w:t>
+      </w:r>
       <w:r>
         <w:rPr>
           <w:lang w:val="en-US"/>
         </w:rPr>
-        <w:t>)</w:t>
+        <w:t xml:space="preserve">) </w:t>
       </w:r>
     </w:p>
     <w:p>
@@ -3377,35 +3316,56 @@
           <w:lang w:val="en-US"/>
         </w:rPr>
       </w:pPr>
-      <w:proofErr w:type="gramStart"/>
       <w:r>
         <w:rPr>
           <w:lang w:val="en-US"/>
         </w:rPr>
-        <w:t>Trainer(</w:t>
-      </w:r>
-      <w:proofErr w:type="gramEnd"/>
+        <w:t>Boot(</w:t>
+      </w:r>
       <w:r>
         <w:rPr>
           <w:u w:val="single"/>
           <w:lang w:val="en-US"/>
         </w:rPr>
-        <w:t xml:space="preserve">key: </w:t>
-      </w:r>
-      <w:proofErr w:type="spellStart"/>
+        <w:t>id</w:t>
+      </w:r>
+      <w:r>
+        <w:rPr>
+          <w:lang w:val="en-US"/>
+        </w:rPr>
+        <w:t xml:space="preserve">, name, personen, tiefgang) </w:t>
+      </w:r>
+    </w:p>
+    <w:p>
+      <w:pPr>
+        <w:rPr>
+          <w:lang w:val="en-US"/>
+        </w:rPr>
+      </w:pPr>
+      <w:r>
+        <w:rPr>
+          <w:lang w:val="en-US"/>
+        </w:rPr>
+        <w:t>Tourenbo</w:t>
+      </w:r>
+      <w:r>
+        <w:rPr>
+          <w:lang w:val="en-US"/>
+        </w:rPr>
+        <w:t>ot(</w:t>
+      </w:r>
       <w:r>
         <w:rPr>
           <w:u w:val="single"/>
           <w:lang w:val="en-US"/>
         </w:rPr>
-        <w:t>Person.key</w:t>
-      </w:r>
-      <w:proofErr w:type="spellEnd"/>
+        <w:t>id: Boot.id</w:t>
+      </w:r>
       <w:r>
         <w:rPr>
           <w:lang w:val="en-US"/>
         </w:rPr>
-        <w:t xml:space="preserve">) </w:t>
+        <w:t xml:space="preserve">, bootsklasse) </w:t>
       </w:r>
     </w:p>
     <w:p>
@@ -3414,610 +3374,165 @@
           <w:lang w:val="en-US"/>
         </w:rPr>
       </w:pPr>
-      <w:proofErr w:type="gramStart"/>
       <w:r>
         <w:rPr>
           <w:lang w:val="en-US"/>
         </w:rPr>
-        <w:t>Boot(</w:t>
-      </w:r>
-      <w:proofErr w:type="gramEnd"/>
+        <w:t>Sportboo</w:t>
+      </w:r>
+      <w:r>
+        <w:rPr>
+          <w:lang w:val="en-US"/>
+        </w:rPr>
+        <w:t>t(</w:t>
+      </w:r>
       <w:r>
         <w:rPr>
           <w:u w:val="single"/>
           <w:lang w:val="en-US"/>
         </w:rPr>
-        <w:t>id</w:t>
+        <w:t>id: Boot.id</w:t>
       </w:r>
       <w:r>
         <w:rPr>
           <w:lang w:val="en-US"/>
         </w:rPr>
-        <w:t xml:space="preserve">, name, </w:t>
-      </w:r>
-      <w:proofErr w:type="spellStart"/>
-      <w:r>
-        <w:rPr>
-          <w:lang w:val="en-US"/>
-        </w:rPr>
-        <w:t>personen</w:t>
-      </w:r>
-      <w:proofErr w:type="spellEnd"/>
-      <w:r>
-        <w:rPr>
-          <w:lang w:val="en-US"/>
-        </w:rPr>
-        <w:t xml:space="preserve">, </w:t>
-      </w:r>
-      <w:proofErr w:type="spellStart"/>
-      <w:r>
-        <w:rPr>
-          <w:lang w:val="en-US"/>
-        </w:rPr>
-        <w:t>tiefgang</w:t>
-      </w:r>
-      <w:proofErr w:type="spellEnd"/>
-      <w:r>
-        <w:rPr>
-          <w:lang w:val="en-US"/>
-        </w:rPr>
-        <w:t xml:space="preserve">) </w:t>
-      </w:r>
-    </w:p>
-    <w:p>
-      <w:pPr>
-        <w:rPr>
-          <w:lang w:val="en-US"/>
-        </w:rPr>
-      </w:pPr>
-      <w:proofErr w:type="spellStart"/>
-      <w:proofErr w:type="gramStart"/>
-      <w:r>
-        <w:rPr>
-          <w:lang w:val="en-US"/>
-        </w:rPr>
-        <w:t>Tourenbo</w:t>
-      </w:r>
-      <w:r>
-        <w:rPr>
-          <w:lang w:val="en-US"/>
-        </w:rPr>
-        <w:t>ot</w:t>
-      </w:r>
-      <w:proofErr w:type="spellEnd"/>
-      <w:r>
-        <w:rPr>
-          <w:lang w:val="en-US"/>
-        </w:rPr>
-        <w:t>(</w:t>
-      </w:r>
-      <w:proofErr w:type="gramEnd"/>
+        <w:t xml:space="preserve">, segelflaeche) </w:t>
+      </w:r>
+    </w:p>
+    <w:p>
+      <w:r>
+        <w:t>Mannschaft(</w:t>
+      </w:r>
       <w:r>
         <w:rPr>
           <w:u w:val="single"/>
-          <w:lang w:val="en-US"/>
-        </w:rPr>
-        <w:t>id: Boot.id</w:t>
-      </w:r>
-      <w:r>
-        <w:rPr>
-          <w:lang w:val="en-US"/>
-        </w:rPr>
-        <w:t xml:space="preserve">, </w:t>
-      </w:r>
-      <w:proofErr w:type="spellStart"/>
-      <w:r>
-        <w:rPr>
-          <w:lang w:val="en-US"/>
-        </w:rPr>
-        <w:t>bootsklasse</w:t>
-      </w:r>
-      <w:proofErr w:type="spellEnd"/>
-      <w:r>
-        <w:rPr>
-          <w:lang w:val="en-US"/>
-        </w:rPr>
-        <w:t xml:space="preserve">) </w:t>
-      </w:r>
-    </w:p>
-    <w:p>
-      <w:pPr>
-        <w:rPr>
-          <w:lang w:val="en-US"/>
-        </w:rPr>
-      </w:pPr>
-      <w:proofErr w:type="spellStart"/>
-      <w:proofErr w:type="gramStart"/>
-      <w:r>
-        <w:rPr>
-          <w:lang w:val="en-US"/>
-        </w:rPr>
-        <w:t>Sportboo</w:t>
-      </w:r>
-      <w:r>
-        <w:rPr>
-          <w:lang w:val="en-US"/>
-        </w:rPr>
-        <w:t>t</w:t>
-      </w:r>
-      <w:proofErr w:type="spellEnd"/>
-      <w:r>
-        <w:rPr>
-          <w:lang w:val="en-US"/>
-        </w:rPr>
-        <w:t>(</w:t>
-      </w:r>
-      <w:proofErr w:type="gramEnd"/>
+        </w:rPr>
+        <w:t>nam</w:t>
+      </w:r>
       <w:r>
         <w:rPr>
           <w:u w:val="single"/>
-          <w:lang w:val="en-US"/>
-        </w:rPr>
-        <w:t>id: Boot.id</w:t>
-      </w:r>
-      <w:r>
-        <w:rPr>
-          <w:lang w:val="en-US"/>
-        </w:rPr>
-        <w:t xml:space="preserve">, </w:t>
-      </w:r>
-      <w:proofErr w:type="spellStart"/>
-      <w:r>
-        <w:rPr>
-          <w:lang w:val="en-US"/>
-        </w:rPr>
-        <w:t>segelflaeche</w:t>
-      </w:r>
-      <w:proofErr w:type="spellEnd"/>
-      <w:r>
-        <w:rPr>
-          <w:lang w:val="en-US"/>
-        </w:rPr>
-        <w:t xml:space="preserve">) </w:t>
-      </w:r>
-    </w:p>
-    <w:p>
-      <w:r>
-        <w:t>Mannschaft(</w:t>
-      </w:r>
-      <w:proofErr w:type="spellStart"/>
+        </w:rPr>
+        <w:t>e</w:t>
+      </w:r>
+      <w:r>
+        <w:t xml:space="preserve">, aklasse, key: Trainer.key) </w:t>
+      </w:r>
+    </w:p>
+    <w:p>
+      <w:r>
+        <w:t>Regatta(</w:t>
+      </w:r>
       <w:r>
         <w:rPr>
           <w:u w:val="single"/>
         </w:rPr>
-        <w:t>nam</w:t>
+        <w:t>name, jahr</w:t>
+      </w:r>
+      <w:r>
+        <w:t xml:space="preserve">, land) </w:t>
+      </w:r>
+    </w:p>
+    <w:p>
+      <w:r>
+        <w:t>Wettfahrt(</w:t>
       </w:r>
       <w:r>
         <w:rPr>
           <w:u w:val="single"/>
         </w:rPr>
-        <w:t>e</w:t>
-      </w:r>
-      <w:proofErr w:type="spellEnd"/>
-      <w:r>
-        <w:t xml:space="preserve">, </w:t>
-      </w:r>
-      <w:proofErr w:type="spellStart"/>
-      <w:r>
-        <w:t>aklasse</w:t>
-      </w:r>
-      <w:proofErr w:type="spellEnd"/>
-      <w:r>
-        <w:t xml:space="preserve">, </w:t>
-      </w:r>
-      <w:proofErr w:type="spellStart"/>
-      <w:r>
-        <w:t>key</w:t>
-      </w:r>
-      <w:proofErr w:type="spellEnd"/>
-      <w:r>
-        <w:t xml:space="preserve">: </w:t>
-      </w:r>
-      <w:proofErr w:type="spellStart"/>
-      <w:r>
-        <w:t>Trainer.key</w:t>
-      </w:r>
-      <w:proofErr w:type="spellEnd"/>
-      <w:r>
-        <w:t xml:space="preserve">) </w:t>
-      </w:r>
-    </w:p>
-    <w:p>
-      <w:r>
-        <w:t>Regatta(</w:t>
-      </w:r>
-      <w:proofErr w:type="spellStart"/>
+        <w:t>name: Regatta.name, jahr:</w:t>
+      </w:r>
       <w:r>
         <w:rPr>
           <w:u w:val="single"/>
         </w:rPr>
-        <w:t>name</w:t>
-      </w:r>
-      <w:proofErr w:type="spellEnd"/>
+        <w:t xml:space="preserve"> Regatta.jahr, datum</w:t>
+      </w:r>
+      <w:r>
+        <w:t xml:space="preserve">, laenge) </w:t>
+      </w:r>
+    </w:p>
+    <w:p>
+      <w:r>
+        <w:t>bildet(</w:t>
+      </w:r>
       <w:r>
         <w:rPr>
           <w:u w:val="single"/>
         </w:rPr>
-        <w:t xml:space="preserve">, </w:t>
-      </w:r>
-      <w:proofErr w:type="spellStart"/>
+        <w:t>key: Segl</w:t>
+      </w:r>
       <w:r>
         <w:rPr>
           <w:u w:val="single"/>
         </w:rPr>
-        <w:t>jahr</w:t>
-      </w:r>
-      <w:proofErr w:type="spellEnd"/>
-      <w:r>
-        <w:t xml:space="preserve">, </w:t>
-      </w:r>
-      <w:proofErr w:type="spellStart"/>
-      <w:r>
-        <w:t>land</w:t>
-      </w:r>
-      <w:proofErr w:type="spellEnd"/>
-      <w:r>
-        <w:t xml:space="preserve">) </w:t>
-      </w:r>
-    </w:p>
-    <w:p>
-      <w:r>
-        <w:t>Wettfahrt(</w:t>
-      </w:r>
-      <w:proofErr w:type="spellStart"/>
+        <w:t>er.key, name: Mannschaft.name</w:t>
+      </w:r>
+      <w:r>
+        <w:t>)</w:t>
+      </w:r>
+    </w:p>
+    <w:p>
+      <w:r>
+        <w:t>zugewiesen(</w:t>
+      </w:r>
       <w:r>
         <w:rPr>
           <w:u w:val="single"/>
         </w:rPr>
-        <w:t>name</w:t>
-      </w:r>
-      <w:proofErr w:type="spellEnd"/>
+        <w:t>id: B</w:t>
+      </w:r>
       <w:r>
         <w:rPr>
           <w:u w:val="single"/>
         </w:rPr>
-        <w:t xml:space="preserve">: Regatta.name, </w:t>
-      </w:r>
-      <w:proofErr w:type="spellStart"/>
+        <w:t>oot.id, name: Mannschaft.name</w:t>
+      </w:r>
+      <w:r>
+        <w:t>)</w:t>
+      </w:r>
+    </w:p>
+    <w:p>
+      <w:r>
+        <w:t>nimmt_te</w:t>
+      </w:r>
+      <w:r>
+        <w:t>il(</w:t>
+      </w:r>
       <w:r>
         <w:rPr>
           <w:u w:val="single"/>
         </w:rPr>
-        <w:t>jahr</w:t>
-      </w:r>
-      <w:proofErr w:type="spellEnd"/>
+        <w:t>mname: Mannschaft.name, rname: Regatta.name, rjahr: Regatta.jahr, spor</w:t>
+      </w:r>
       <w:r>
         <w:rPr>
           <w:u w:val="single"/>
         </w:rPr>
-        <w:t>:</w:t>
+        <w:t>tboot: Sportboot.id</w:t>
+      </w:r>
+      <w:r>
+        <w:t xml:space="preserve">, startnr) </w:t>
+      </w:r>
+    </w:p>
+    <w:p>
+      <w:r>
+        <w:t>erzielt(</w:t>
       </w:r>
       <w:r>
         <w:rPr>
           <w:u w:val="single"/>
         </w:rPr>
-        <w:t xml:space="preserve"> </w:t>
-      </w:r>
-      <w:proofErr w:type="spellStart"/>
+        <w:t>mname: Mannschaft.name, wname: Wettfahrt.name, wjahr: Wettfahrt.jahr, wd</w:t>
+      </w:r>
       <w:r>
         <w:rPr>
           <w:u w:val="single"/>
         </w:rPr>
-        <w:t>Regatta.jahr</w:t>
-      </w:r>
-      <w:proofErr w:type="spellEnd"/>
-      <w:r>
-        <w:rPr>
-          <w:u w:val="single"/>
-        </w:rPr>
-        <w:t xml:space="preserve">, </w:t>
-      </w:r>
-      <w:proofErr w:type="spellStart"/>
-      <w:r>
-        <w:rPr>
-          <w:u w:val="single"/>
-        </w:rPr>
-        <w:t>datum</w:t>
-      </w:r>
-      <w:proofErr w:type="spellEnd"/>
-      <w:r>
-        <w:t xml:space="preserve">, </w:t>
-      </w:r>
-      <w:proofErr w:type="spellStart"/>
-      <w:r>
-        <w:t>laenge</w:t>
-      </w:r>
-      <w:proofErr w:type="spellEnd"/>
-      <w:r>
-        <w:t xml:space="preserve">) </w:t>
-      </w:r>
-    </w:p>
-    <w:p>
-      <w:r>
-        <w:t>bildet(</w:t>
-      </w:r>
-      <w:proofErr w:type="spellStart"/>
-      <w:r>
-        <w:rPr>
-          <w:u w:val="single"/>
-        </w:rPr>
-        <w:t>key</w:t>
-      </w:r>
-      <w:proofErr w:type="spellEnd"/>
-      <w:r>
-        <w:rPr>
-          <w:u w:val="single"/>
-        </w:rPr>
-        <w:t xml:space="preserve">: </w:t>
-      </w:r>
-      <w:proofErr w:type="spellStart"/>
-      <w:r>
-        <w:rPr>
-          <w:u w:val="single"/>
-        </w:rPr>
-        <w:t>Segl</w:t>
-      </w:r>
-      <w:r>
-        <w:rPr>
-          <w:u w:val="single"/>
-        </w:rPr>
-        <w:t>er.key</w:t>
-      </w:r>
-      <w:proofErr w:type="spellEnd"/>
-      <w:r>
-        <w:rPr>
-          <w:u w:val="single"/>
-        </w:rPr>
-        <w:t xml:space="preserve">, </w:t>
-      </w:r>
-      <w:proofErr w:type="spellStart"/>
-      <w:r>
-        <w:rPr>
-          <w:u w:val="single"/>
-        </w:rPr>
-        <w:t>name</w:t>
-      </w:r>
-      <w:proofErr w:type="spellEnd"/>
-      <w:r>
-        <w:rPr>
-          <w:u w:val="single"/>
-        </w:rPr>
-        <w:t>: Mannschaft.name</w:t>
-      </w:r>
-      <w:r>
-        <w:t>)</w:t>
-      </w:r>
-    </w:p>
-    <w:p>
-      <w:r>
-        <w:t>zugewiesen(</w:t>
-      </w:r>
-      <w:proofErr w:type="spellStart"/>
-      <w:r>
-        <w:rPr>
-          <w:u w:val="single"/>
-        </w:rPr>
-        <w:t>id</w:t>
-      </w:r>
-      <w:proofErr w:type="spellEnd"/>
-      <w:r>
-        <w:rPr>
-          <w:u w:val="single"/>
-        </w:rPr>
-        <w:t>: B</w:t>
-      </w:r>
-      <w:r>
-        <w:rPr>
-          <w:u w:val="single"/>
-        </w:rPr>
-        <w:t xml:space="preserve">oot.id, </w:t>
-      </w:r>
-      <w:proofErr w:type="spellStart"/>
-      <w:r>
-        <w:rPr>
-          <w:u w:val="single"/>
-        </w:rPr>
-        <w:t>name</w:t>
-      </w:r>
-      <w:proofErr w:type="spellEnd"/>
-      <w:r>
-        <w:rPr>
-          <w:u w:val="single"/>
-        </w:rPr>
-        <w:t>: Mannschaft.name</w:t>
-      </w:r>
-      <w:r>
-        <w:t>)</w:t>
-      </w:r>
-    </w:p>
-    <w:p>
-      <w:proofErr w:type="spellStart"/>
-      <w:r>
-        <w:t>nimmt_te</w:t>
-      </w:r>
-      <w:r>
-        <w:t>il</w:t>
-      </w:r>
-      <w:proofErr w:type="spellEnd"/>
-      <w:r>
-        <w:t>(</w:t>
-      </w:r>
-      <w:proofErr w:type="spellStart"/>
-      <w:r>
-        <w:rPr>
-          <w:u w:val="single"/>
-        </w:rPr>
-        <w:t>mname</w:t>
-      </w:r>
-      <w:proofErr w:type="spellEnd"/>
-      <w:r>
-        <w:rPr>
-          <w:u w:val="single"/>
-        </w:rPr>
-        <w:t xml:space="preserve">: Mannschaft.name, </w:t>
-      </w:r>
-      <w:proofErr w:type="spellStart"/>
-      <w:r>
-        <w:rPr>
-          <w:u w:val="single"/>
-        </w:rPr>
-        <w:t>rname</w:t>
-      </w:r>
-      <w:proofErr w:type="spellEnd"/>
-      <w:r>
-        <w:rPr>
-          <w:u w:val="single"/>
-        </w:rPr>
-        <w:t xml:space="preserve">: Regatta.name, </w:t>
-      </w:r>
-      <w:proofErr w:type="spellStart"/>
-      <w:r>
-        <w:rPr>
-          <w:u w:val="single"/>
-        </w:rPr>
-        <w:t>rjahr</w:t>
-      </w:r>
-      <w:proofErr w:type="spellEnd"/>
-      <w:r>
-        <w:rPr>
-          <w:u w:val="single"/>
-        </w:rPr>
-        <w:t xml:space="preserve">: </w:t>
-      </w:r>
-      <w:proofErr w:type="spellStart"/>
-      <w:r>
-        <w:rPr>
-          <w:u w:val="single"/>
-        </w:rPr>
-        <w:t>Regatta.jahr</w:t>
-      </w:r>
-      <w:proofErr w:type="spellEnd"/>
-      <w:r>
-        <w:rPr>
-          <w:u w:val="single"/>
-        </w:rPr>
-        <w:t xml:space="preserve">, </w:t>
-      </w:r>
-      <w:proofErr w:type="spellStart"/>
-      <w:r>
-        <w:rPr>
-          <w:u w:val="single"/>
-        </w:rPr>
-        <w:t>spor</w:t>
-      </w:r>
-      <w:r>
-        <w:rPr>
-          <w:u w:val="single"/>
-        </w:rPr>
-        <w:t>tboot</w:t>
-      </w:r>
-      <w:proofErr w:type="spellEnd"/>
-      <w:r>
-        <w:rPr>
-          <w:u w:val="single"/>
-        </w:rPr>
-        <w:t>: Sportboot.id</w:t>
-      </w:r>
-      <w:r>
-        <w:t xml:space="preserve">, </w:t>
-      </w:r>
-      <w:proofErr w:type="spellStart"/>
-      <w:r>
-        <w:t>startnr</w:t>
-      </w:r>
-      <w:proofErr w:type="spellEnd"/>
-      <w:r>
-        <w:t xml:space="preserve">) </w:t>
-      </w:r>
-    </w:p>
-    <w:p>
-      <w:r>
-        <w:t>erzielt(</w:t>
-      </w:r>
-      <w:proofErr w:type="spellStart"/>
-      <w:r>
-        <w:rPr>
-          <w:u w:val="single"/>
-        </w:rPr>
-        <w:t>mname</w:t>
-      </w:r>
-      <w:proofErr w:type="spellEnd"/>
-      <w:r>
-        <w:rPr>
-          <w:u w:val="single"/>
-        </w:rPr>
-        <w:t xml:space="preserve">: Mannschaft.name, </w:t>
-      </w:r>
-      <w:proofErr w:type="spellStart"/>
-      <w:r>
-        <w:rPr>
-          <w:u w:val="single"/>
-        </w:rPr>
-        <w:t>wname</w:t>
-      </w:r>
-      <w:proofErr w:type="spellEnd"/>
-      <w:r>
-        <w:rPr>
-          <w:u w:val="single"/>
-        </w:rPr>
-        <w:t xml:space="preserve">: Wettfahrt.name, </w:t>
-      </w:r>
-      <w:proofErr w:type="spellStart"/>
-      <w:r>
-        <w:rPr>
-          <w:u w:val="single"/>
-        </w:rPr>
-        <w:t>wjahr</w:t>
-      </w:r>
-      <w:proofErr w:type="spellEnd"/>
-      <w:r>
-        <w:rPr>
-          <w:u w:val="single"/>
-        </w:rPr>
-        <w:t xml:space="preserve">: </w:t>
-      </w:r>
-      <w:proofErr w:type="spellStart"/>
-      <w:r>
-        <w:rPr>
-          <w:u w:val="single"/>
-        </w:rPr>
-        <w:t>Wettfahrt.jahr</w:t>
-      </w:r>
-      <w:proofErr w:type="spellEnd"/>
-      <w:r>
-        <w:rPr>
-          <w:u w:val="single"/>
-        </w:rPr>
-        <w:t xml:space="preserve">, </w:t>
-      </w:r>
-      <w:proofErr w:type="spellStart"/>
-      <w:r>
-        <w:rPr>
-          <w:u w:val="single"/>
-        </w:rPr>
-        <w:t>wd</w:t>
-      </w:r>
-      <w:r>
-        <w:rPr>
-          <w:u w:val="single"/>
-        </w:rPr>
-        <w:t>atum</w:t>
-      </w:r>
-      <w:proofErr w:type="spellEnd"/>
-      <w:r>
-        <w:rPr>
-          <w:u w:val="single"/>
-        </w:rPr>
-        <w:t xml:space="preserve">: </w:t>
-      </w:r>
-      <w:proofErr w:type="spellStart"/>
-      <w:r>
-        <w:rPr>
-          <w:u w:val="single"/>
-        </w:rPr>
-        <w:t>Wettfahrt.datum</w:t>
-      </w:r>
-      <w:proofErr w:type="spellEnd"/>
+        <w:t>atum: Wettfahrt.datum</w:t>
+      </w:r>
       <w:r>
         <w:t>, punkte)</w:t>
       </w:r>
@@ -4152,23 +3667,7 @@
         </w:numPr>
       </w:pPr>
       <w:r>
-        <w:t xml:space="preserve">Geben Sie für alle Mannschaften aus, an </w:t>
-      </w:r>
-      <w:proofErr w:type="spellStart"/>
-      <w:r>
-        <w:t>wievielen</w:t>
-      </w:r>
-      <w:proofErr w:type="spellEnd"/>
-      <w:r>
-        <w:t xml:space="preserve"> Regatten sie bereits teilgenommen haben und </w:t>
-      </w:r>
-      <w:proofErr w:type="spellStart"/>
-      <w:r>
-        <w:t>wieviele</w:t>
-      </w:r>
-      <w:proofErr w:type="spellEnd"/>
-      <w:r>
-        <w:t xml:space="preserve"> Punkte sie dort erzielt haben.</w:t>
+        <w:t>Geben Sie für alle Mannschaften aus, an wievielen Regatten sie bereits teilgenommen haben und wieviele Punkte sie dort erzielt haben.</w:t>
       </w:r>
     </w:p>
     <w:p>
@@ -4180,15 +3679,7 @@
         </w:numPr>
       </w:pPr>
       <w:r>
-        <w:t xml:space="preserve">Welches Land bietet die längste </w:t>
-      </w:r>
-      <w:proofErr w:type="spellStart"/>
-      <w:r>
-        <w:t>Wettfahrtsstrecke</w:t>
-      </w:r>
-      <w:proofErr w:type="spellEnd"/>
-      <w:r>
-        <w:t xml:space="preserve"> und hat zusätzlich nicht die kürzeste?</w:t>
+        <w:t>Welches Land bietet die längste Wettfahrtsstrecke und hat zusätzlich nicht die kürzeste?</w:t>
       </w:r>
     </w:p>
     <w:p>
@@ -4200,15 +3691,7 @@
         </w:numPr>
       </w:pPr>
       <w:r>
-        <w:t xml:space="preserve">Wie heißt der Trainer, der die </w:t>
-      </w:r>
-      <w:proofErr w:type="spellStart"/>
-      <w:r>
-        <w:t>Manschaft</w:t>
-      </w:r>
-      <w:proofErr w:type="spellEnd"/>
-      <w:r>
-        <w:t xml:space="preserve"> mit den meisten Punkten trainiert hat?</w:t>
+        <w:t>Wie heißt der Trainer, der die Manschaft mit den meisten Punkten trainiert hat?</w:t>
       </w:r>
     </w:p>
     <w:p>
@@ -4220,23 +3703,7 @@
         </w:numPr>
       </w:pPr>
       <w:r>
-        <w:t xml:space="preserve">Geben Sie für JEDE Mannschaft aus, </w:t>
-      </w:r>
-      <w:proofErr w:type="spellStart"/>
-      <w:r>
-        <w:t>wieviele</w:t>
-      </w:r>
-      <w:proofErr w:type="spellEnd"/>
-      <w:r>
-        <w:t xml:space="preserve"> Punkte Sie bei der 'Bodenseeregatta' in '</w:t>
-      </w:r>
-      <w:proofErr w:type="spellStart"/>
-      <w:r>
-        <w:t>Oesterreich</w:t>
-      </w:r>
-      <w:proofErr w:type="spellEnd"/>
-      <w:r>
-        <w:t>' erzielt haben.</w:t>
+        <w:t>Geben Sie für JEDE Mannschaft aus, wieviele Punkte Sie bei der 'Bodenseeregatta' in 'Oesterreich' erzielt haben.</w:t>
       </w:r>
     </w:p>
     <w:p>
@@ -4281,15 +3748,7 @@
     </w:p>
     <w:p>
       <w:r>
-        <w:t xml:space="preserve">Schreiben Sie einen Java Client, der eine JDBC-Verbindung zur Datenbank herstellt und AUTOCOMMIT ausschaltet. Realisieren Sie eine GUI, die einfache CRUD-Befehle auf die Boote des Vereins implementiert (keine explizite SQL-Eingabe). Verwenden Sie dabei auf jeden Fall eine </w:t>
-      </w:r>
-      <w:proofErr w:type="spellStart"/>
-      <w:r>
-        <w:t>JTable</w:t>
-      </w:r>
-      <w:proofErr w:type="spellEnd"/>
-      <w:r>
-        <w:t>, die auch eine grafische Veränderun</w:t>
+        <w:t>Schreiben Sie einen Java Client, der eine JDBC-Verbindung zur Datenbank herstellt und AUTOCOMMIT ausschaltet. Realisieren Sie eine GUI, die einfache CRUD-Befehle auf die Boote des Vereins implementiert (keine explizite SQL-Eingabe). Verwenden Sie dabei auf jeden Fall eine JTable, die auch eine grafische Veränderun</w:t>
       </w:r>
       <w:r>
         <w:t>g der Datensätze erlauben soll.</w:t>
@@ -4325,79 +3784,7 @@
     </w:p>
     <w:p>
       <w:r>
-        <w:t xml:space="preserve">Die Abgabe ist am 20. März 2015 um 08:00 per </w:t>
-      </w:r>
-      <w:proofErr w:type="spellStart"/>
-      <w:r>
-        <w:t>elearning</w:t>
-      </w:r>
-      <w:proofErr w:type="spellEnd"/>
-      <w:r>
-        <w:t xml:space="preserve"> zu tätigen. Es wird ein Protokoll (Metaregeln), die SQL-Files (</w:t>
-      </w:r>
-      <w:proofErr w:type="spellStart"/>
-      <w:r>
-        <w:t>drop.sql</w:t>
-      </w:r>
-      <w:proofErr w:type="spellEnd"/>
-      <w:r>
-        <w:t xml:space="preserve">, </w:t>
-      </w:r>
-      <w:proofErr w:type="spellStart"/>
-      <w:r>
-        <w:t>create.sql</w:t>
-      </w:r>
-      <w:proofErr w:type="spellEnd"/>
-      <w:r>
-        <w:t xml:space="preserve">, </w:t>
-      </w:r>
-      <w:proofErr w:type="spellStart"/>
-      <w:r>
-        <w:t>start.sql</w:t>
-      </w:r>
-      <w:proofErr w:type="spellEnd"/>
-      <w:r>
-        <w:t xml:space="preserve">, </w:t>
-      </w:r>
-      <w:proofErr w:type="spellStart"/>
-      <w:r>
-        <w:t>insert.sql</w:t>
-      </w:r>
-      <w:proofErr w:type="spellEnd"/>
-      <w:r>
-        <w:t xml:space="preserve">, </w:t>
-      </w:r>
-      <w:proofErr w:type="spellStart"/>
-      <w:r>
-        <w:t>insert</w:t>
-      </w:r>
-      <w:proofErr w:type="spellEnd"/>
-      <w:r>
-        <w:t>-*.</w:t>
-      </w:r>
-      <w:proofErr w:type="spellStart"/>
-      <w:r>
-        <w:t>sql</w:t>
-      </w:r>
-      <w:proofErr w:type="spellEnd"/>
-      <w:r>
-        <w:t xml:space="preserve">, </w:t>
-      </w:r>
-      <w:proofErr w:type="spellStart"/>
-      <w:r>
-        <w:t>queries.sql</w:t>
-      </w:r>
-      <w:proofErr w:type="spellEnd"/>
-      <w:r>
-        <w:t xml:space="preserve">) in einem eigenen Verzeichnis. Dies alles wird in einem ausführbaren JAR-Archiv erwartet. Die Abgabe wird mit einem Prüfungsgespräch validiert, wobei auf eine eigenständige Lösung geachtet wird - kopierte Lösungen führen zu einer negativen Benotung! Quellen sollen somit auf den theoretischen Background und auf die Manuals beschränkt sein. Teile von bestehendem JDBC-Code aus dem Internet und vorgefertigte SQL-Abfragen dürfen somit nicht verwendet werden. Im Zweifelsfall ist es notwendig die Lehrkräfte um Freigabe von Quellen zu bitten. Das Beispiel soll für eine </w:t>
-      </w:r>
-      <w:proofErr w:type="spellStart"/>
-      <w:r>
-        <w:t>Postgresql</w:t>
-      </w:r>
-      <w:proofErr w:type="spellEnd"/>
-      <w:r>
-        <w:t xml:space="preserve"> 9.4</w:t>
+        <w:t>Die Abgabe ist am 20. März 2015 um 08:00 per elearning zu tätigen. Es wird ein Protokoll (Metaregeln), die SQL-Files (drop.sql, create.sql, start.sql, insert.sql, insert-*.sql, queries.sql) in einem eigenen Verzeichnis. Dies alles wird in einem ausführbaren JAR-Archiv erwartet. Die Abgabe wird mit einem Prüfungsgespräch validiert, wobei auf eine eigenständige Lösung geachtet wird - kopierte Lösungen führen zu einer negativen Benotung! Quellen sollen somit auf den theoretischen Background und auf die Manuals beschränkt sein. Teile von bestehendem JDBC-Code aus dem Internet und vorgefertigte SQL-Abfragen dürfen somit nicht verwendet werden. Im Zweifelsfall ist es notwendig die Lehrkräfte um Freigabe von Quellen zu bitten. Das Beispiel soll für eine Postgresql 9.4</w:t>
       </w:r>
       <w:r>
         <w:t xml:space="preserve"> Umgebung implementiert werden.</w:t>
@@ -4419,39 +3806,15 @@
     </w:p>
     <w:p>
       <w:r>
-        <w:t xml:space="preserve">Bei Problemen mit dem Create-Script und den Inserts kann ein </w:t>
-      </w:r>
-      <w:proofErr w:type="spellStart"/>
-      <w:r>
-        <w:t>Example</w:t>
-      </w:r>
-      <w:proofErr w:type="spellEnd"/>
-      <w:r>
-        <w:t>-Set bei den Lehrenden angefordert werden. Dies muss aber für jeden Kandidaten einzeln geschehen! Anfragen bitte i</w:t>
-      </w:r>
-      <w:r>
-        <w:t xml:space="preserve">mmer per </w:t>
-      </w:r>
-      <w:proofErr w:type="spellStart"/>
-      <w:r>
-        <w:t>eMail</w:t>
-      </w:r>
-      <w:proofErr w:type="spellEnd"/>
-      <w:r>
-        <w:t xml:space="preserve"> an BEIDE Lehrer.</w:t>
-      </w:r>
-    </w:p>
-    <w:p>
-      <w:r>
-        <w:t xml:space="preserve">(c) Markus </w:t>
-      </w:r>
-      <w:proofErr w:type="spellStart"/>
-      <w:r>
-        <w:t>Pichlmair</w:t>
-      </w:r>
-      <w:proofErr w:type="spellEnd"/>
-      <w:r>
-        <w:t>; adaptiert be</w:t>
+        <w:t>Bei Problemen mit dem Create-Script und den Inserts kann ein Example-Set bei den Lehrenden angefordert werden. Dies muss aber für jeden Kandidaten einzeln geschehen! Anfragen bitte i</w:t>
+      </w:r>
+      <w:r>
+        <w:t>mmer per eMail an BEIDE Lehrer.</w:t>
+      </w:r>
+    </w:p>
+    <w:p>
+      <w:r>
+        <w:t>(c) Markus Pichlmair; adaptiert be</w:t>
       </w:r>
       <w:r>
         <w:t>i Michael Borko und Erhard List</w:t>
@@ -4467,8 +3830,8 @@
           <w:rFonts w:asciiTheme="minorHAnsi" w:hAnsiTheme="minorHAnsi"/>
         </w:rPr>
       </w:pPr>
-      <w:bookmarkStart w:id="10" w:name="_Toc404883174"/>
-      <w:bookmarkStart w:id="11" w:name="_Toc414466818"/>
+      <w:bookmarkStart w:id="10" w:name="_Toc414466818"/>
+      <w:bookmarkStart w:id="11" w:name="_Toc404883174"/>
       <w:r>
         <w:rPr>
           <w:rFonts w:asciiTheme="minorHAnsi" w:hAnsiTheme="minorHAnsi"/>
@@ -4476,33 +3839,122 @@
         <w:lastRenderedPageBreak/>
         <w:t>Durchführung</w:t>
       </w:r>
-      <w:bookmarkEnd w:id="11"/>
-    </w:p>
-    <w:p>
-      <w:pPr>
-        <w:pStyle w:val="berschrift2"/>
+      <w:bookmarkEnd w:id="10"/>
+      <w:r>
         <w:rPr>
           <w:rFonts w:asciiTheme="minorHAnsi" w:hAnsiTheme="minorHAnsi"/>
         </w:rPr>
-      </w:pPr>
-      <w:bookmarkStart w:id="12" w:name="_Toc414466819"/>
-      <w:r>
+        <w:br/>
+      </w:r>
+    </w:p>
+    <w:p>
+      <w:r>
+        <w:t>Da ich diese Aufgabe erst später angefangen habe, da ich im Halbjahreszeugnis positiv bin und noch Zeit war bin ich jetzt zum Abgabetermin nicht vollständig fertig. Ich habe jedoch in wenigen Tagen einen guten Fortschritt erzielen können. Zählt dieses Bsp. als vollwertiges, weshalb ich nun mit Abzügen rechnen muss oder nur als Bonuspunkt?</w:t>
+      </w:r>
+      <w:bookmarkStart w:id="12" w:name="_GoBack"/>
+      <w:bookmarkEnd w:id="12"/>
+    </w:p>
+    <w:bookmarkEnd w:id="11"/>
+    <w:p>
+      <w:r>
+        <w:t>Zu allererst standen die Queries am Plan. Ich habe eine Testumgebungs-Datenbank mit nur einigen wenigen Werten implementie</w:t>
+      </w:r>
+      <w:r>
+        <w:t>rt, um sofort starten zu können, daher kommt, dass die Abfragen auf die richtige Datenbank erst angepasst werden müssen, jedoch weiterhin in der Funktion richtig sind.</w:t>
+      </w:r>
+    </w:p>
+    <w:p>
+      <w:r>
+        <w:t xml:space="preserve">Im SQL-File wurde dokumentiert, woran ich z. T. gescheitert bin oder welche Sonderheiten aufgetreten sind. Am liebsten hatte ich es aber doch, wenn nur </w:t>
+      </w:r>
+      <w:r>
+        <w:t>„</w:t>
+      </w:r>
+      <w:r>
+        <w:t>DONE!</w:t>
+      </w:r>
+      <w:r>
+        <w:t>“</w:t>
+      </w:r>
+      <w:r>
+        <w:t xml:space="preserve"> dort</w:t>
+      </w:r>
+      <w:r>
+        <w:t xml:space="preserve"> </w:t>
+      </w:r>
+      <w:r>
+        <w:t>stehen konnte.</w:t>
+      </w:r>
+    </w:p>
+    <w:p>
+      <w:r>
+        <w:t>Die DB wird bereits korrekt erstellt, und derweil mit jeweils 100 Inserts gefüttert.</w:t>
+      </w:r>
+    </w:p>
+    <w:p>
+      <w:r>
+        <w:t>Zur GUI:</w:t>
+      </w:r>
+    </w:p>
+    <w:p>
+      <w:r>
+        <w:t>Ist im Grunde genommen der Exporter, in der derzeitigen Version noch angepasst, dass einige Werte in die GUI geschrieben werden.</w:t>
+      </w:r>
+      <w:r>
+        <w:t xml:space="preserve"> Die Verbindung zu Postgres funktioniert. Mein Plan </w:t>
+      </w:r>
+      <w:r>
+        <w:sym w:font="Wingdings" w:char="F0E0"/>
+      </w:r>
+      <w:r>
+        <w:t xml:space="preserve"> Mit ActionListenern die Abfragen in die DB schicken und das ResultSet wiederum auf die GUI auszugeben, ging sich jedoch nicht m</w:t>
+      </w:r>
+      <w:r>
+        <w:t xml:space="preserve">ehr aus, genauso wie die Doku </w:t>
+      </w:r>
+      <w:r>
+        <w:sym w:font="Wingdings" w:char="F04A"/>
+      </w:r>
+    </w:p>
+    <w:p/>
+    <w:p>
+      <w:r>
+        <w:t xml:space="preserve">Auch wenn’s dann nicht mehr benotet wird, ich lade den Stand jetzt (Sonntag, 17:50) hoch und </w:t>
+      </w:r>
+      <w:r>
+        <w:t>mache weiter, Übung ist Übung.</w:t>
+      </w:r>
+    </w:p>
+    <w:p/>
+    <w:p>
+      <w:r>
+        <w:t xml:space="preserve"> </w:t>
+      </w:r>
+    </w:p>
+    <w:p>
+      <w:pPr>
+        <w:jc w:val="center"/>
+      </w:pPr>
+      <w:r>
+        <w:br w:type="page"/>
+      </w:r>
+    </w:p>
+    <w:p>
+      <w:pPr>
+        <w:pStyle w:val="berschrift1"/>
         <w:rPr>
           <w:rFonts w:asciiTheme="minorHAnsi" w:hAnsiTheme="minorHAnsi"/>
         </w:rPr>
-        <w:t>Erster Ansatz</w:t>
-      </w:r>
-      <w:bookmarkEnd w:id="10"/>
-      <w:bookmarkEnd w:id="12"/>
-    </w:p>
-    <w:p>
-      <w:pPr>
-        <w:pStyle w:val="berschrift2"/>
-      </w:pPr>
-      <w:bookmarkStart w:id="13" w:name="_Toc404883175"/>
-      <w:bookmarkStart w:id="14" w:name="_Toc414466820"/>
-      <w:r>
-        <w:t>Konkrete Idee</w:t>
+      </w:pPr>
+      <w:bookmarkStart w:id="13" w:name="_Toc404883177"/>
+      <w:bookmarkStart w:id="14" w:name="_Toc414466822"/>
+      <w:bookmarkStart w:id="15" w:name="_Toc404883178"/>
+      <w:r>
+        <w:rPr>
+          <w:rFonts w:asciiTheme="minorHAnsi" w:hAnsiTheme="minorHAnsi"/>
+        </w:rPr>
+        <w:lastRenderedPageBreak/>
+        <w:t>Detaillierte Arbeitsaufteilung (Aufwandsabschätzung, Endzeitaufteilung)</w:t>
       </w:r>
       <w:bookmarkEnd w:id="13"/>
       <w:bookmarkEnd w:id="14"/>
@@ -4511,104 +3963,97 @@
       <w:pPr>
         <w:pStyle w:val="berschrift2"/>
       </w:pPr>
-      <w:bookmarkStart w:id="15" w:name="_Toc404883176"/>
-      <w:bookmarkStart w:id="16" w:name="_Toc414466821"/>
-      <w:r>
-        <w:t>Umsetzung</w:t>
-      </w:r>
+      <w:bookmarkStart w:id="16" w:name="_Toc404883179"/>
+      <w:bookmarkStart w:id="17" w:name="_Toc414466824"/>
       <w:bookmarkEnd w:id="15"/>
+      <w:r>
+        <w:t>Aufwandabschätzung</w:t>
+      </w:r>
       <w:bookmarkEnd w:id="16"/>
-    </w:p>
-    <w:p>
-      <w:pPr>
-        <w:jc w:val="center"/>
-      </w:pPr>
-      <w:r>
-        <w:br w:type="page"/>
-      </w:r>
-    </w:p>
-    <w:p>
-      <w:pPr>
-        <w:pStyle w:val="berschrift1"/>
+      <w:bookmarkEnd w:id="17"/>
+    </w:p>
+    <w:p/>
+    <w:p>
+      <w:r>
+        <w:t xml:space="preserve">Diese Aufgabe ist je </w:t>
+      </w:r>
+      <w:r>
+        <w:t>nach Fortschritt in 20-30 Arbeitsstu</w:t>
+      </w:r>
+      <w:r>
+        <w:t>n</w:t>
+      </w:r>
+      <w:r>
+        <w:t>den</w:t>
+      </w:r>
+      <w:r>
+        <w:t xml:space="preserve"> zu implementieren.</w:t>
+      </w:r>
+    </w:p>
+    <w:p/>
+    <w:p>
+      <w:pPr>
+        <w:pStyle w:val="berschrift2"/>
+      </w:pPr>
+      <w:bookmarkStart w:id="18" w:name="_Toc404883180"/>
+      <w:bookmarkStart w:id="19" w:name="_Toc414466825"/>
+      <w:r>
+        <w:t>Endzeitaufteilung</w:t>
+      </w:r>
+      <w:bookmarkEnd w:id="18"/>
+      <w:bookmarkEnd w:id="19"/>
+    </w:p>
+    <w:p/>
+    <w:p>
+      <w:r>
+        <w:t xml:space="preserve">Derweil (noch nicht abgeschlossen) sind </w:t>
+      </w:r>
+      <w:r>
+        <w:t>mehr als</w:t>
+      </w:r>
+      <w:r>
+        <w:t xml:space="preserve"> 20</w:t>
+      </w:r>
+      <w:r>
+        <w:t xml:space="preserve"> Stunden vergangen.</w:t>
+      </w:r>
+    </w:p>
+    <w:p/>
+    <w:p>
+      <w:pPr>
+        <w:pStyle w:val="berschrift2"/>
         <w:rPr>
           <w:rFonts w:asciiTheme="minorHAnsi" w:hAnsiTheme="minorHAnsi"/>
         </w:rPr>
       </w:pPr>
-      <w:bookmarkStart w:id="17" w:name="_Toc404883177"/>
-      <w:bookmarkStart w:id="18" w:name="_Toc404883178"/>
-      <w:bookmarkStart w:id="19" w:name="_Toc414466822"/>
+      <w:bookmarkStart w:id="20" w:name="_Toc404883181"/>
+      <w:bookmarkStart w:id="21" w:name="_Toc414466826"/>
       <w:r>
         <w:rPr>
           <w:rFonts w:asciiTheme="minorHAnsi" w:hAnsiTheme="minorHAnsi"/>
         </w:rPr>
-        <w:lastRenderedPageBreak/>
-        <w:t>Detaillierte Arbeitsaufteilung (Aufwandsabschätzung, Endzeitaufteilung)</w:t>
-      </w:r>
-      <w:bookmarkEnd w:id="17"/>
-      <w:bookmarkEnd w:id="19"/>
-    </w:p>
-    <w:p>
-      <w:pPr>
-        <w:pStyle w:val="berschrift2"/>
-      </w:pPr>
-      <w:bookmarkStart w:id="20" w:name="_Toc404883179"/>
-      <w:bookmarkStart w:id="21" w:name="_Toc414466824"/>
-      <w:bookmarkEnd w:id="18"/>
-      <w:r>
-        <w:t>Aufwandabschätzung</w:t>
+        <w:t>Fazit</w:t>
       </w:r>
       <w:bookmarkEnd w:id="20"/>
       <w:bookmarkEnd w:id="21"/>
-    </w:p>
-    <w:p>
-      <w:pPr>
-        <w:pStyle w:val="berschrift2"/>
-      </w:pPr>
-      <w:bookmarkStart w:id="22" w:name="_Toc404883180"/>
-      <w:bookmarkStart w:id="23" w:name="_Toc414466825"/>
-      <w:r>
-        <w:t>Endzeitaufteilung</w:t>
-      </w:r>
-      <w:bookmarkEnd w:id="22"/>
-      <w:bookmarkEnd w:id="23"/>
-    </w:p>
-    <w:p>
-      <w:pPr>
-        <w:pStyle w:val="berschrift2"/>
+      <w:r>
         <w:rPr>
           <w:rFonts w:asciiTheme="minorHAnsi" w:hAnsiTheme="minorHAnsi"/>
         </w:rPr>
-      </w:pPr>
-      <w:bookmarkStart w:id="24" w:name="_Toc404883181"/>
-      <w:bookmarkStart w:id="25" w:name="_Toc414466826"/>
-      <w:bookmarkStart w:id="26" w:name="_GoBack"/>
-      <w:bookmarkEnd w:id="26"/>
-      <w:r>
+        <w:t xml:space="preserve"> </w:t>
+      </w:r>
+      <w:r>
+        <w:br w:type="page"/>
+      </w:r>
+    </w:p>
+    <w:p>
+      <w:pPr>
+        <w:pStyle w:val="berschrift1"/>
         <w:rPr>
           <w:rFonts w:asciiTheme="minorHAnsi" w:hAnsiTheme="minorHAnsi"/>
         </w:rPr>
-        <w:t>Fazit</w:t>
-      </w:r>
-      <w:bookmarkEnd w:id="24"/>
-      <w:bookmarkEnd w:id="25"/>
-      <w:r>
-        <w:rPr>
-          <w:rFonts w:asciiTheme="minorHAnsi" w:hAnsiTheme="minorHAnsi"/>
-        </w:rPr>
-        <w:t xml:space="preserve"> </w:t>
-      </w:r>
-      <w:r>
-        <w:br w:type="page"/>
-      </w:r>
-    </w:p>
-    <w:p>
-      <w:pPr>
-        <w:pStyle w:val="berschrift1"/>
-        <w:rPr>
-          <w:rFonts w:asciiTheme="minorHAnsi" w:hAnsiTheme="minorHAnsi"/>
-        </w:rPr>
-      </w:pPr>
-      <w:bookmarkStart w:id="27" w:name="_Toc414466827"/>
+      </w:pPr>
+      <w:bookmarkStart w:id="22" w:name="_Toc414466827"/>
       <w:r>
         <w:rPr>
           <w:rFonts w:asciiTheme="minorHAnsi" w:hAnsiTheme="minorHAnsi"/>
@@ -4616,19 +4061,19 @@
         <w:lastRenderedPageBreak/>
         <w:t>Arbeitsdurchführung</w:t>
       </w:r>
-      <w:bookmarkEnd w:id="27"/>
+      <w:bookmarkEnd w:id="22"/>
     </w:p>
     <w:p>
       <w:pPr>
         <w:pStyle w:val="berschrift2"/>
       </w:pPr>
-      <w:bookmarkStart w:id="28" w:name="_Toc404883183"/>
-      <w:bookmarkStart w:id="29" w:name="_Toc414466828"/>
+      <w:bookmarkStart w:id="23" w:name="_Toc404883183"/>
+      <w:bookmarkStart w:id="24" w:name="_Toc414466828"/>
       <w:r>
         <w:t>Resultate</w:t>
       </w:r>
-      <w:bookmarkEnd w:id="28"/>
-      <w:bookmarkEnd w:id="29"/>
+      <w:bookmarkEnd w:id="23"/>
+      <w:bookmarkEnd w:id="24"/>
       <w:r>
         <w:br w:type="page"/>
       </w:r>
@@ -4640,8 +4085,8 @@
           <w:i/>
         </w:rPr>
       </w:pPr>
-      <w:bookmarkStart w:id="30" w:name="_Toc404252314"/>
-      <w:bookmarkStart w:id="31" w:name="_Toc414466829"/>
+      <w:bookmarkStart w:id="25" w:name="_Toc404252314"/>
+      <w:bookmarkStart w:id="26" w:name="_Toc414466829"/>
       <w:r>
         <w:rPr>
           <w:i/>
@@ -4649,8 +4094,8 @@
         <w:lastRenderedPageBreak/>
         <w:t>Quellenangaben:</w:t>
       </w:r>
-      <w:bookmarkEnd w:id="30"/>
-      <w:bookmarkEnd w:id="31"/>
+      <w:bookmarkEnd w:id="25"/>
+      <w:bookmarkEnd w:id="26"/>
     </w:p>
     <w:p>
       <w:pPr>
@@ -4727,7 +4172,7 @@
             <w:noProof/>
             <w:lang w:val="de-DE"/>
           </w:rPr>
-          <w:t>8</w:t>
+          <w:t>6</w:t>
         </w:r>
         <w:r>
           <w:fldChar w:fldCharType="end"/>
@@ -6186,7 +5631,7 @@
 </file>
 
 <file path=customXml/itemProps1.xml><?xml version="1.0" encoding="utf-8"?>
-<ds:datastoreItem xmlns:ds="http://schemas.openxmlformats.org/officeDocument/2006/customXml" ds:itemID="{E73BC8E4-8080-4CAE-8965-A20192113297}">
+<ds:datastoreItem xmlns:ds="http://schemas.openxmlformats.org/officeDocument/2006/customXml" ds:itemID="{206D82F5-FBE6-4BB6-8C81-25C0C22C15A1}">
   <ds:schemaRefs>
     <ds:schemaRef ds:uri="http://schemas.openxmlformats.org/officeDocument/2006/bibliography"/>
   </ds:schemaRefs>

</xml_diff>

<commit_message>
Akutalisierte Doku, neue gitignore
</commit_message>
<xml_diff>
--- a/doc/Segelverein_Weinb_4AHIT.docx
+++ b/doc/Segelverein_Weinb_4AHIT.docx
@@ -3,8 +3,6 @@
 <w:document xmlns:wpc="http://schemas.microsoft.com/office/word/2010/wordprocessingCanvas" xmlns:mc="http://schemas.openxmlformats.org/markup-compatibility/2006" xmlns:o="urn:schemas-microsoft-com:office:office" xmlns:r="http://schemas.openxmlformats.org/officeDocument/2006/relationships" xmlns:m="http://schemas.openxmlformats.org/officeDocument/2006/math" xmlns:v="urn:schemas-microsoft-com:vml" xmlns:wp14="http://schemas.microsoft.com/office/word/2010/wordprocessingDrawing" xmlns:wp="http://schemas.openxmlformats.org/drawingml/2006/wordprocessingDrawing" xmlns:w10="urn:schemas-microsoft-com:office:word" xmlns:w="http://schemas.openxmlformats.org/wordprocessingml/2006/main" xmlns:w14="http://schemas.microsoft.com/office/word/2010/wordml" xmlns:wpg="http://schemas.microsoft.com/office/word/2010/wordprocessingGroup" xmlns:wpi="http://schemas.microsoft.com/office/word/2010/wordprocessingInk" xmlns:wne="http://schemas.microsoft.com/office/word/2006/wordml" xmlns:wps="http://schemas.microsoft.com/office/word/2010/wordprocessingShape" mc:Ignorable="w14 wp14">
   <w:body>
     <w:p>
-      <w:bookmarkStart w:id="0" w:name="_GoBack"/>
-      <w:bookmarkEnd w:id="0"/>
       <w:r>
         <w:softHyphen/>
       </w:r>
@@ -1661,7 +1659,7 @@
           <w:r>
             <w:fldChar w:fldCharType="separate"/>
           </w:r>
-          <w:hyperlink w:anchor="_Toc414466810" w:history="1">
+          <w:hyperlink w:anchor="_Toc417504829" w:history="1">
             <w:r>
               <w:rPr>
                 <w:rStyle w:val="Hyperlink"/>
@@ -1688,7 +1686,7 @@
                 <w:noProof/>
                 <w:webHidden/>
               </w:rPr>
-              <w:instrText xml:space="preserve"> PAGEREF _Toc414466810 \h </w:instrText>
+              <w:instrText xml:space="preserve"> PAGEREF _Toc417504829 \h </w:instrText>
             </w:r>
             <w:r>
               <w:rPr>
@@ -1731,7 +1729,7 @@
               <w:lang w:eastAsia="de-AT"/>
             </w:rPr>
           </w:pPr>
-          <w:hyperlink w:anchor="_Toc414466811" w:history="1">
+          <w:hyperlink w:anchor="_Toc417504830" w:history="1">
             <w:r>
               <w:rPr>
                 <w:rStyle w:val="Hyperlink"/>
@@ -1758,7 +1756,7 @@
                 <w:noProof/>
                 <w:webHidden/>
               </w:rPr>
-              <w:instrText xml:space="preserve"> PAGEREF _Toc414466811 \h </w:instrText>
+              <w:instrText xml:space="preserve"> PAGEREF _Toc417504830 \h </w:instrText>
             </w:r>
             <w:r>
               <w:rPr>
@@ -1801,7 +1799,7 @@
               <w:lang w:eastAsia="de-AT"/>
             </w:rPr>
           </w:pPr>
-          <w:hyperlink w:anchor="_Toc414466812" w:history="1">
+          <w:hyperlink w:anchor="_Toc417504831" w:history="1">
             <w:r>
               <w:rPr>
                 <w:rStyle w:val="Hyperlink"/>
@@ -1828,7 +1826,7 @@
                 <w:noProof/>
                 <w:webHidden/>
               </w:rPr>
-              <w:instrText xml:space="preserve"> PAGEREF _Toc414466812 \h </w:instrText>
+              <w:instrText xml:space="preserve"> PAGEREF _Toc417504831 \h </w:instrText>
             </w:r>
             <w:r>
               <w:rPr>
@@ -1871,7 +1869,7 @@
               <w:lang w:eastAsia="de-AT"/>
             </w:rPr>
           </w:pPr>
-          <w:hyperlink w:anchor="_Toc414466813" w:history="1">
+          <w:hyperlink w:anchor="_Toc417504832" w:history="1">
             <w:r>
               <w:rPr>
                 <w:rStyle w:val="Hyperlink"/>
@@ -1898,7 +1896,7 @@
                 <w:noProof/>
                 <w:webHidden/>
               </w:rPr>
-              <w:instrText xml:space="preserve"> PAGEREF _Toc414466813 \h </w:instrText>
+              <w:instrText xml:space="preserve"> PAGEREF _Toc417504832 \h </w:instrText>
             </w:r>
             <w:r>
               <w:rPr>
@@ -1941,7 +1939,7 @@
               <w:lang w:eastAsia="de-AT"/>
             </w:rPr>
           </w:pPr>
-          <w:hyperlink w:anchor="_Toc414466814" w:history="1">
+          <w:hyperlink w:anchor="_Toc417504833" w:history="1">
             <w:r>
               <w:rPr>
                 <w:rStyle w:val="Hyperlink"/>
@@ -1969,7 +1967,7 @@
                 <w:noProof/>
                 <w:webHidden/>
               </w:rPr>
-              <w:instrText xml:space="preserve"> PAGEREF _Toc414466814 \h </w:instrText>
+              <w:instrText xml:space="preserve"> PAGEREF _Toc417504833 \h </w:instrText>
             </w:r>
             <w:r>
               <w:rPr>
@@ -2012,7 +2010,7 @@
               <w:lang w:eastAsia="de-AT"/>
             </w:rPr>
           </w:pPr>
-          <w:hyperlink w:anchor="_Toc414466815" w:history="1">
+          <w:hyperlink w:anchor="_Toc417504834" w:history="1">
             <w:r>
               <w:rPr>
                 <w:rStyle w:val="Hyperlink"/>
@@ -2039,7 +2037,7 @@
                 <w:noProof/>
                 <w:webHidden/>
               </w:rPr>
-              <w:instrText xml:space="preserve"> PAGEREF _Toc414466815 \h </w:instrText>
+              <w:instrText xml:space="preserve"> PAGEREF _Toc417504834 \h </w:instrText>
             </w:r>
             <w:r>
               <w:rPr>
@@ -2082,7 +2080,7 @@
               <w:lang w:eastAsia="de-AT"/>
             </w:rPr>
           </w:pPr>
-          <w:hyperlink w:anchor="_Toc414466816" w:history="1">
+          <w:hyperlink w:anchor="_Toc417504835" w:history="1">
             <w:r>
               <w:rPr>
                 <w:rStyle w:val="Hyperlink"/>
@@ -2109,7 +2107,7 @@
                 <w:noProof/>
                 <w:webHidden/>
               </w:rPr>
-              <w:instrText xml:space="preserve"> PAGEREF _Toc414466816 \h </w:instrText>
+              <w:instrText xml:space="preserve"> PAGEREF _Toc417504835 \h </w:instrText>
             </w:r>
             <w:r>
               <w:rPr>
@@ -2152,7 +2150,7 @@
               <w:lang w:eastAsia="de-AT"/>
             </w:rPr>
           </w:pPr>
-          <w:hyperlink w:anchor="_Toc414466817" w:history="1">
+          <w:hyperlink w:anchor="_Toc417504836" w:history="1">
             <w:r>
               <w:rPr>
                 <w:rStyle w:val="Hyperlink"/>
@@ -2179,7 +2177,7 @@
                 <w:noProof/>
                 <w:webHidden/>
               </w:rPr>
-              <w:instrText xml:space="preserve"> PAGEREF _Toc414466817 \h </w:instrText>
+              <w:instrText xml:space="preserve"> PAGEREF _Toc417504836 \h </w:instrText>
             </w:r>
             <w:r>
               <w:rPr>
@@ -2222,7 +2220,7 @@
               <w:lang w:eastAsia="de-AT"/>
             </w:rPr>
           </w:pPr>
-          <w:hyperlink w:anchor="_Toc414466818" w:history="1">
+          <w:hyperlink w:anchor="_Toc417504837" w:history="1">
             <w:r>
               <w:rPr>
                 <w:rStyle w:val="Hyperlink"/>
@@ -2249,7 +2247,7 @@
                 <w:noProof/>
                 <w:webHidden/>
               </w:rPr>
-              <w:instrText xml:space="preserve"> PAGEREF _Toc414466818 \h </w:instrText>
+              <w:instrText xml:space="preserve"> PAGEREF _Toc417504837 \h </w:instrText>
             </w:r>
             <w:r>
               <w:rPr>
@@ -2270,6 +2268,76 @@
                 <w:webHidden/>
               </w:rPr>
               <w:t>6</w:t>
+            </w:r>
+            <w:r>
+              <w:rPr>
+                <w:noProof/>
+                <w:webHidden/>
+              </w:rPr>
+              <w:fldChar w:fldCharType="end"/>
+            </w:r>
+          </w:hyperlink>
+        </w:p>
+        <w:p>
+          <w:pPr>
+            <w:pStyle w:val="Verzeichnis1"/>
+            <w:tabs>
+              <w:tab w:val="right" w:leader="dot" w:pos="9062"/>
+            </w:tabs>
+            <w:rPr>
+              <w:rFonts w:eastAsiaTheme="minorEastAsia"/>
+              <w:noProof/>
+              <w:lang w:eastAsia="de-AT"/>
+            </w:rPr>
+          </w:pPr>
+          <w:hyperlink w:anchor="_Toc417504838" w:history="1">
+            <w:r>
+              <w:rPr>
+                <w:rStyle w:val="Hyperlink"/>
+                <w:noProof/>
+              </w:rPr>
+              <w:t>Detaillierte Arbeitsaufteilung (Aufwandsabschätzung, Endzeitaufteilung)</w:t>
+            </w:r>
+            <w:r>
+              <w:rPr>
+                <w:noProof/>
+                <w:webHidden/>
+              </w:rPr>
+              <w:tab/>
+            </w:r>
+            <w:r>
+              <w:rPr>
+                <w:noProof/>
+                <w:webHidden/>
+              </w:rPr>
+              <w:fldChar w:fldCharType="begin"/>
+            </w:r>
+            <w:r>
+              <w:rPr>
+                <w:noProof/>
+                <w:webHidden/>
+              </w:rPr>
+              <w:instrText xml:space="preserve"> PAGEREF _Toc417504838 \h </w:instrText>
+            </w:r>
+            <w:r>
+              <w:rPr>
+                <w:noProof/>
+                <w:webHidden/>
+              </w:rPr>
+            </w:r>
+            <w:r>
+              <w:rPr>
+                <w:noProof/>
+                <w:webHidden/>
+              </w:rPr>
+              <w:fldChar w:fldCharType="separate"/>
+            </w:r>
+            <w:r>
+              <w:rPr>
+                <w:noProof/>
+                <w:webHidden/>
+              </w:rPr>
+              <w:t>7</w:t>
             </w:r>
             <w:r>
               <w:rPr>
@@ -2292,13 +2360,13 @@
               <w:lang w:eastAsia="de-AT"/>
             </w:rPr>
           </w:pPr>
-          <w:hyperlink w:anchor="_Toc414466819" w:history="1">
+          <w:hyperlink w:anchor="_Toc417504839" w:history="1">
             <w:r>
               <w:rPr>
                 <w:rStyle w:val="Hyperlink"/>
                 <w:noProof/>
               </w:rPr>
-              <w:t>Erster Ansatz</w:t>
+              <w:t>Aufwandabschätzung</w:t>
             </w:r>
             <w:r>
               <w:rPr>
@@ -2319,7 +2387,13 @@
                 <w:noProof/>
                 <w:webHidden/>
               </w:rPr>
-              <w:instrText xml:space="preserve"> PAGEREF _Toc414466819 \h </w:instrText>
+              <w:instrText xml:space="preserve"> PAGEREF _Toc417504839 \h </w:instrText>
+            </w:r>
+            <w:r>
+              <w:rPr>
+                <w:noProof/>
+                <w:webHidden/>
+              </w:rPr>
             </w:r>
             <w:r>
               <w:rPr>
@@ -2330,13 +2404,10 @@
             </w:r>
             <w:r>
               <w:rPr>
-                <w:b/>
-                <w:bCs/>
-                <w:noProof/>
-                <w:webHidden/>
-                <w:lang w:val="de-DE"/>
-              </w:rPr>
-              <w:t>Fehler! Textmarke nicht definiert.</w:t>
+                <w:noProof/>
+                <w:webHidden/>
+              </w:rPr>
+              <w:t>7</w:t>
             </w:r>
             <w:r>
               <w:rPr>
@@ -2359,13 +2430,13 @@
               <w:lang w:eastAsia="de-AT"/>
             </w:rPr>
           </w:pPr>
-          <w:hyperlink w:anchor="_Toc414466820" w:history="1">
+          <w:hyperlink w:anchor="_Toc417504840" w:history="1">
             <w:r>
               <w:rPr>
                 <w:rStyle w:val="Hyperlink"/>
                 <w:noProof/>
               </w:rPr>
-              <w:t>Konkrete Idee</w:t>
+              <w:t>Endzeitaufteilung</w:t>
             </w:r>
             <w:r>
               <w:rPr>
@@ -2386,7 +2457,13 @@
                 <w:noProof/>
                 <w:webHidden/>
               </w:rPr>
-              <w:instrText xml:space="preserve"> PAGEREF _Toc414466820 \h </w:instrText>
+              <w:instrText xml:space="preserve"> PAGEREF _Toc417504840 \h </w:instrText>
+            </w:r>
+            <w:r>
+              <w:rPr>
+                <w:noProof/>
+                <w:webHidden/>
+              </w:rPr>
             </w:r>
             <w:r>
               <w:rPr>
@@ -2397,13 +2474,10 @@
             </w:r>
             <w:r>
               <w:rPr>
-                <w:b/>
-                <w:bCs/>
-                <w:noProof/>
-                <w:webHidden/>
-                <w:lang w:val="de-DE"/>
-              </w:rPr>
-              <w:t>Fehler! Textmarke nicht definiert.</w:t>
+                <w:noProof/>
+                <w:webHidden/>
+              </w:rPr>
+              <w:t>7</w:t>
             </w:r>
             <w:r>
               <w:rPr>
@@ -2426,13 +2500,13 @@
               <w:lang w:eastAsia="de-AT"/>
             </w:rPr>
           </w:pPr>
-          <w:hyperlink w:anchor="_Toc414466821" w:history="1">
+          <w:hyperlink w:anchor="_Toc417504841" w:history="1">
             <w:r>
               <w:rPr>
                 <w:rStyle w:val="Hyperlink"/>
                 <w:noProof/>
               </w:rPr>
-              <w:t>Umsetzung</w:t>
+              <w:t>Fazit</w:t>
             </w:r>
             <w:r>
               <w:rPr>
@@ -2453,7 +2527,13 @@
                 <w:noProof/>
                 <w:webHidden/>
               </w:rPr>
-              <w:instrText xml:space="preserve"> PAGEREF _Toc414466821 \h </w:instrText>
+              <w:instrText xml:space="preserve"> PAGEREF _Toc417504841 \h </w:instrText>
+            </w:r>
+            <w:r>
+              <w:rPr>
+                <w:noProof/>
+                <w:webHidden/>
+              </w:rPr>
             </w:r>
             <w:r>
               <w:rPr>
@@ -2464,13 +2544,10 @@
             </w:r>
             <w:r>
               <w:rPr>
-                <w:b/>
-                <w:bCs/>
-                <w:noProof/>
-                <w:webHidden/>
-                <w:lang w:val="de-DE"/>
-              </w:rPr>
-              <w:t>Fehler! Textmarke nicht definiert.</w:t>
+                <w:noProof/>
+                <w:webHidden/>
+              </w:rPr>
+              <w:t>7</w:t>
             </w:r>
             <w:r>
               <w:rPr>
@@ -2493,13 +2570,13 @@
               <w:lang w:eastAsia="de-AT"/>
             </w:rPr>
           </w:pPr>
-          <w:hyperlink w:anchor="_Toc414466822" w:history="1">
+          <w:hyperlink w:anchor="_Toc417504842" w:history="1">
             <w:r>
               <w:rPr>
                 <w:rStyle w:val="Hyperlink"/>
                 <w:noProof/>
               </w:rPr>
-              <w:t>Detaillierte Arbeitsaufteilung (Aufwandsabschätzung, Endzeitaufteilung)</w:t>
+              <w:t>Arbeitsdurchführung</w:t>
             </w:r>
             <w:r>
               <w:rPr>
@@ -2520,7 +2597,7 @@
                 <w:noProof/>
                 <w:webHidden/>
               </w:rPr>
-              <w:instrText xml:space="preserve"> PAGEREF _Toc414466822 \h </w:instrText>
+              <w:instrText xml:space="preserve"> PAGEREF _Toc417504842 \h </w:instrText>
             </w:r>
             <w:r>
               <w:rPr>
@@ -2540,7 +2617,7 @@
                 <w:noProof/>
                 <w:webHidden/>
               </w:rPr>
-              <w:t>7</w:t>
+              <w:t>8</w:t>
             </w:r>
             <w:r>
               <w:rPr>
@@ -2563,13 +2640,13 @@
               <w:lang w:eastAsia="de-AT"/>
             </w:rPr>
           </w:pPr>
-          <w:hyperlink w:anchor="_Toc414466823" w:history="1">
+          <w:hyperlink w:anchor="_Toc417504843" w:history="1">
             <w:r>
               <w:rPr>
                 <w:rStyle w:val="Hyperlink"/>
                 <w:noProof/>
               </w:rPr>
-              <w:t>Aufgabentrennung</w:t>
+              <w:t>Resultate</w:t>
             </w:r>
             <w:r>
               <w:rPr>
@@ -2590,7 +2667,13 @@
                 <w:noProof/>
                 <w:webHidden/>
               </w:rPr>
-              <w:instrText xml:space="preserve"> PAGEREF _Toc414466823 \h </w:instrText>
+              <w:instrText xml:space="preserve"> PAGEREF _Toc417504843 \h </w:instrText>
+            </w:r>
+            <w:r>
+              <w:rPr>
+                <w:noProof/>
+                <w:webHidden/>
+              </w:rPr>
             </w:r>
             <w:r>
               <w:rPr>
@@ -2601,223 +2684,10 @@
             </w:r>
             <w:r>
               <w:rPr>
-                <w:b/>
-                <w:bCs/>
-                <w:noProof/>
-                <w:webHidden/>
-                <w:lang w:val="de-DE"/>
-              </w:rPr>
-              <w:t>Fehler! Textmarke nicht definiert.</w:t>
-            </w:r>
-            <w:r>
-              <w:rPr>
-                <w:noProof/>
-                <w:webHidden/>
-              </w:rPr>
-              <w:fldChar w:fldCharType="end"/>
-            </w:r>
-          </w:hyperlink>
-        </w:p>
-        <w:p>
-          <w:pPr>
-            <w:pStyle w:val="Verzeichnis2"/>
-            <w:tabs>
-              <w:tab w:val="right" w:leader="dot" w:pos="9062"/>
-            </w:tabs>
-            <w:rPr>
-              <w:rFonts w:eastAsiaTheme="minorEastAsia"/>
-              <w:noProof/>
-              <w:lang w:eastAsia="de-AT"/>
-            </w:rPr>
-          </w:pPr>
-          <w:hyperlink w:anchor="_Toc414466824" w:history="1">
-            <w:r>
-              <w:rPr>
-                <w:rStyle w:val="Hyperlink"/>
-                <w:noProof/>
-              </w:rPr>
-              <w:t>Aufwandabschätzung</w:t>
-            </w:r>
-            <w:r>
-              <w:rPr>
-                <w:noProof/>
-                <w:webHidden/>
-              </w:rPr>
-              <w:tab/>
-            </w:r>
-            <w:r>
-              <w:rPr>
-                <w:noProof/>
-                <w:webHidden/>
-              </w:rPr>
-              <w:fldChar w:fldCharType="begin"/>
-            </w:r>
-            <w:r>
-              <w:rPr>
-                <w:noProof/>
-                <w:webHidden/>
-              </w:rPr>
-              <w:instrText xml:space="preserve"> PAGEREF _Toc414466824 \h </w:instrText>
-            </w:r>
-            <w:r>
-              <w:rPr>
-                <w:noProof/>
-                <w:webHidden/>
-              </w:rPr>
-            </w:r>
-            <w:r>
-              <w:rPr>
-                <w:noProof/>
-                <w:webHidden/>
-              </w:rPr>
-              <w:fldChar w:fldCharType="separate"/>
-            </w:r>
-            <w:r>
-              <w:rPr>
-                <w:noProof/>
-                <w:webHidden/>
-              </w:rPr>
-              <w:t>7</w:t>
-            </w:r>
-            <w:r>
-              <w:rPr>
-                <w:noProof/>
-                <w:webHidden/>
-              </w:rPr>
-              <w:fldChar w:fldCharType="end"/>
-            </w:r>
-          </w:hyperlink>
-        </w:p>
-        <w:p>
-          <w:pPr>
-            <w:pStyle w:val="Verzeichnis2"/>
-            <w:tabs>
-              <w:tab w:val="right" w:leader="dot" w:pos="9062"/>
-            </w:tabs>
-            <w:rPr>
-              <w:rFonts w:eastAsiaTheme="minorEastAsia"/>
-              <w:noProof/>
-              <w:lang w:eastAsia="de-AT"/>
-            </w:rPr>
-          </w:pPr>
-          <w:hyperlink w:anchor="_Toc414466825" w:history="1">
-            <w:r>
-              <w:rPr>
-                <w:rStyle w:val="Hyperlink"/>
-                <w:noProof/>
-              </w:rPr>
-              <w:t>Endzeitaufteilung</w:t>
-            </w:r>
-            <w:r>
-              <w:rPr>
-                <w:noProof/>
-                <w:webHidden/>
-              </w:rPr>
-              <w:tab/>
-            </w:r>
-            <w:r>
-              <w:rPr>
-                <w:noProof/>
-                <w:webHidden/>
-              </w:rPr>
-              <w:fldChar w:fldCharType="begin"/>
-            </w:r>
-            <w:r>
-              <w:rPr>
-                <w:noProof/>
-                <w:webHidden/>
-              </w:rPr>
-              <w:instrText xml:space="preserve"> PAGEREF _Toc414466825 \h </w:instrText>
-            </w:r>
-            <w:r>
-              <w:rPr>
-                <w:noProof/>
-                <w:webHidden/>
-              </w:rPr>
-            </w:r>
-            <w:r>
-              <w:rPr>
-                <w:noProof/>
-                <w:webHidden/>
-              </w:rPr>
-              <w:fldChar w:fldCharType="separate"/>
-            </w:r>
-            <w:r>
-              <w:rPr>
-                <w:noProof/>
-                <w:webHidden/>
-              </w:rPr>
-              <w:t>7</w:t>
-            </w:r>
-            <w:r>
-              <w:rPr>
-                <w:noProof/>
-                <w:webHidden/>
-              </w:rPr>
-              <w:fldChar w:fldCharType="end"/>
-            </w:r>
-          </w:hyperlink>
-        </w:p>
-        <w:p>
-          <w:pPr>
-            <w:pStyle w:val="Verzeichnis2"/>
-            <w:tabs>
-              <w:tab w:val="right" w:leader="dot" w:pos="9062"/>
-            </w:tabs>
-            <w:rPr>
-              <w:rFonts w:eastAsiaTheme="minorEastAsia"/>
-              <w:noProof/>
-              <w:lang w:eastAsia="de-AT"/>
-            </w:rPr>
-          </w:pPr>
-          <w:hyperlink w:anchor="_Toc414466826" w:history="1">
-            <w:r>
-              <w:rPr>
-                <w:rStyle w:val="Hyperlink"/>
-                <w:noProof/>
-              </w:rPr>
-              <w:t>Fazit</w:t>
-            </w:r>
-            <w:r>
-              <w:rPr>
-                <w:noProof/>
-                <w:webHidden/>
-              </w:rPr>
-              <w:tab/>
-            </w:r>
-            <w:r>
-              <w:rPr>
-                <w:noProof/>
-                <w:webHidden/>
-              </w:rPr>
-              <w:fldChar w:fldCharType="begin"/>
-            </w:r>
-            <w:r>
-              <w:rPr>
-                <w:noProof/>
-                <w:webHidden/>
-              </w:rPr>
-              <w:instrText xml:space="preserve"> PAGEREF _Toc414466826 \h </w:instrText>
-            </w:r>
-            <w:r>
-              <w:rPr>
-                <w:noProof/>
-                <w:webHidden/>
-              </w:rPr>
-            </w:r>
-            <w:r>
-              <w:rPr>
-                <w:noProof/>
-                <w:webHidden/>
-              </w:rPr>
-              <w:fldChar w:fldCharType="separate"/>
-            </w:r>
-            <w:r>
-              <w:rPr>
-                <w:noProof/>
-                <w:webHidden/>
-              </w:rPr>
-              <w:t>7</w:t>
+                <w:noProof/>
+                <w:webHidden/>
+              </w:rPr>
+              <w:t>8</w:t>
             </w:r>
             <w:r>
               <w:rPr>
@@ -2840,147 +2710,7 @@
               <w:lang w:eastAsia="de-AT"/>
             </w:rPr>
           </w:pPr>
-          <w:hyperlink w:anchor="_Toc414466827" w:history="1">
-            <w:r>
-              <w:rPr>
-                <w:rStyle w:val="Hyperlink"/>
-                <w:noProof/>
-              </w:rPr>
-              <w:t>Arbeitsdurchführung</w:t>
-            </w:r>
-            <w:r>
-              <w:rPr>
-                <w:noProof/>
-                <w:webHidden/>
-              </w:rPr>
-              <w:tab/>
-            </w:r>
-            <w:r>
-              <w:rPr>
-                <w:noProof/>
-                <w:webHidden/>
-              </w:rPr>
-              <w:fldChar w:fldCharType="begin"/>
-            </w:r>
-            <w:r>
-              <w:rPr>
-                <w:noProof/>
-                <w:webHidden/>
-              </w:rPr>
-              <w:instrText xml:space="preserve"> PAGEREF _Toc414466827 \h </w:instrText>
-            </w:r>
-            <w:r>
-              <w:rPr>
-                <w:noProof/>
-                <w:webHidden/>
-              </w:rPr>
-            </w:r>
-            <w:r>
-              <w:rPr>
-                <w:noProof/>
-                <w:webHidden/>
-              </w:rPr>
-              <w:fldChar w:fldCharType="separate"/>
-            </w:r>
-            <w:r>
-              <w:rPr>
-                <w:noProof/>
-                <w:webHidden/>
-              </w:rPr>
-              <w:t>8</w:t>
-            </w:r>
-            <w:r>
-              <w:rPr>
-                <w:noProof/>
-                <w:webHidden/>
-              </w:rPr>
-              <w:fldChar w:fldCharType="end"/>
-            </w:r>
-          </w:hyperlink>
-        </w:p>
-        <w:p>
-          <w:pPr>
-            <w:pStyle w:val="Verzeichnis2"/>
-            <w:tabs>
-              <w:tab w:val="right" w:leader="dot" w:pos="9062"/>
-            </w:tabs>
-            <w:rPr>
-              <w:rFonts w:eastAsiaTheme="minorEastAsia"/>
-              <w:noProof/>
-              <w:lang w:eastAsia="de-AT"/>
-            </w:rPr>
-          </w:pPr>
-          <w:hyperlink w:anchor="_Toc414466828" w:history="1">
-            <w:r>
-              <w:rPr>
-                <w:rStyle w:val="Hyperlink"/>
-                <w:noProof/>
-              </w:rPr>
-              <w:t>Resultate</w:t>
-            </w:r>
-            <w:r>
-              <w:rPr>
-                <w:noProof/>
-                <w:webHidden/>
-              </w:rPr>
-              <w:tab/>
-            </w:r>
-            <w:r>
-              <w:rPr>
-                <w:noProof/>
-                <w:webHidden/>
-              </w:rPr>
-              <w:fldChar w:fldCharType="begin"/>
-            </w:r>
-            <w:r>
-              <w:rPr>
-                <w:noProof/>
-                <w:webHidden/>
-              </w:rPr>
-              <w:instrText xml:space="preserve"> PAGEREF _Toc414466828 \h </w:instrText>
-            </w:r>
-            <w:r>
-              <w:rPr>
-                <w:noProof/>
-                <w:webHidden/>
-              </w:rPr>
-            </w:r>
-            <w:r>
-              <w:rPr>
-                <w:noProof/>
-                <w:webHidden/>
-              </w:rPr>
-              <w:fldChar w:fldCharType="separate"/>
-            </w:r>
-            <w:r>
-              <w:rPr>
-                <w:noProof/>
-                <w:webHidden/>
-              </w:rPr>
-              <w:t>8</w:t>
-            </w:r>
-            <w:r>
-              <w:rPr>
-                <w:noProof/>
-                <w:webHidden/>
-              </w:rPr>
-              <w:fldChar w:fldCharType="end"/>
-            </w:r>
-          </w:hyperlink>
-        </w:p>
-        <w:p>
-          <w:pPr>
-            <w:pStyle w:val="Verzeichnis1"/>
-            <w:tabs>
-              <w:tab w:val="right" w:leader="dot" w:pos="9062"/>
-            </w:tabs>
-            <w:rPr>
-              <w:rFonts w:eastAsiaTheme="minorEastAsia"/>
-              <w:noProof/>
-              <w:lang w:eastAsia="de-AT"/>
-            </w:rPr>
-          </w:pPr>
-          <w:hyperlink w:anchor="_Toc414466829" w:history="1">
+          <w:hyperlink w:anchor="_Toc417504844" w:history="1">
             <w:r>
               <w:rPr>
                 <w:rStyle w:val="Hyperlink"/>
@@ -3008,7 +2738,7 @@
                 <w:noProof/>
                 <w:webHidden/>
               </w:rPr>
-              <w:instrText xml:space="preserve"> PAGEREF _Toc414466829 \h </w:instrText>
+              <w:instrText xml:space="preserve"> PAGEREF _Toc417504844 \h </w:instrText>
             </w:r>
             <w:r>
               <w:rPr>
@@ -3062,9 +2792,9 @@
           <w:rFonts w:asciiTheme="minorHAnsi" w:hAnsiTheme="minorHAnsi"/>
         </w:rPr>
       </w:pPr>
-      <w:bookmarkStart w:id="1" w:name="_Toc404883171"/>
-      <w:bookmarkStart w:id="2" w:name="_Toc414466810"/>
-      <w:bookmarkStart w:id="3" w:name="_Toc404883172"/>
+      <w:bookmarkStart w:id="0" w:name="_Toc404883171"/>
+      <w:bookmarkStart w:id="1" w:name="_Toc404883172"/>
+      <w:bookmarkStart w:id="2" w:name="_Toc417504829"/>
       <w:r>
         <w:rPr>
           <w:rFonts w:asciiTheme="minorHAnsi" w:hAnsiTheme="minorHAnsi"/>
@@ -3072,143 +2802,143 @@
         <w:lastRenderedPageBreak/>
         <w:t>Aufgabenstellung</w:t>
       </w:r>
+      <w:bookmarkEnd w:id="0"/>
+      <w:bookmarkEnd w:id="2"/>
+    </w:p>
+    <w:p>
+      <w:pPr>
+        <w:pStyle w:val="berschrift2"/>
+        <w:rPr>
+          <w:rFonts w:asciiTheme="minorHAnsi" w:hAnsiTheme="minorHAnsi"/>
+        </w:rPr>
+      </w:pPr>
+      <w:bookmarkStart w:id="3" w:name="_Toc417504830"/>
+      <w:r>
+        <w:rPr>
+          <w:rFonts w:asciiTheme="minorHAnsi" w:hAnsiTheme="minorHAnsi"/>
+        </w:rPr>
+        <w:t>Beschreibung auf Moodle</w:t>
+      </w:r>
       <w:bookmarkEnd w:id="1"/>
-      <w:bookmarkEnd w:id="2"/>
-    </w:p>
-    <w:p>
-      <w:pPr>
-        <w:pStyle w:val="berschrift2"/>
-        <w:rPr>
-          <w:rFonts w:asciiTheme="minorHAnsi" w:hAnsiTheme="minorHAnsi"/>
-        </w:rPr>
-      </w:pPr>
-      <w:bookmarkStart w:id="4" w:name="_Toc414466811"/>
-      <w:r>
-        <w:rPr>
-          <w:rFonts w:asciiTheme="minorHAnsi" w:hAnsiTheme="minorHAnsi"/>
-        </w:rPr>
-        <w:t>Beschreibung auf Moodle</w:t>
-      </w:r>
       <w:bookmarkEnd w:id="3"/>
+    </w:p>
+    <w:p/>
+    <w:p>
+      <w:r>
+        <w:t>Sie erhalten den Auftrag für den Europäischen Dachverband der Segelvereine ei</w:t>
+      </w:r>
+      <w:r>
+        <w:t>ne Datenbank zu implementieren.</w:t>
+      </w:r>
+    </w:p>
+    <w:p>
+      <w:pPr>
+        <w:pStyle w:val="berschrift3"/>
+      </w:pPr>
+      <w:bookmarkStart w:id="4" w:name="_Toc417504831"/>
+      <w:r>
+        <w:t>Beschreibung</w:t>
+      </w:r>
       <w:bookmarkEnd w:id="4"/>
     </w:p>
     <w:p/>
     <w:p>
       <w:r>
-        <w:t>Sie erhalten den Auftrag für den Europäischen Dachverband der Segelvereine ei</w:t>
-      </w:r>
-      <w:r>
-        <w:t>ne Datenbank zu implementieren.</w:t>
+        <w:t>Für Segler und Trainer sind Name (NAME) und Geburtsdatum (GEBURTSDATUM) bekannt. Sie werden beide identifiziert duch eine eindeutige Nummer (KEY). Mindestens zwei Segler, maximal jedoch vier Segler bilden eine Mannschaft. Für jede Mannschaft wird ein eindeutiger Name (NAME) und eine Altersklasse (AKLASSE) gespeichert. Jede Mannschaft wird genau von einem Trainer betreut. Ein Trainer kann jedoch</w:t>
+      </w:r>
+      <w:r>
+        <w:t xml:space="preserve"> mehrere Mannschaften betreuen.</w:t>
+      </w:r>
+    </w:p>
+    <w:p>
+      <w:r>
+        <w:t>Jeder Mannschaft sind Boote zugewiesen. Ein Boot kann mehreren Mannschaften zugewiesen sein. Ein Boot wird eindeutig durch eine Nummer (ID) identifiziert. Weiters sind zu jedem Boot ein Name (NAME), die Anzahl der Personen (PERSONEN) und der Tiefgang (TIEFGANG) bekannt. Es gibt Tourenboote und Sportboote. Tourenboote haben zusätzlich eine Bootsklasse (BOOTSKLASSE) und Sportboote haben zusätzlich eine Segelfläche (SEGELFLAECHE) gespeichert. Es ist außerdem bekannt welche Mannschaften mit welchen Sportbooten an welchen Regatten mit welcher Startnumme</w:t>
+      </w:r>
+      <w:r>
+        <w:t>r (STARTNR) teilgenommen haben.</w:t>
+      </w:r>
+    </w:p>
+    <w:p>
+      <w:r>
+        <w:t>Eine Regatta wird eindeutig identifiziert durch ihren Namen (NAME) und durch das Jahr (JAHR), in dem sie stattgefunden hat. Das Land (LAND) ist außerdem noch bekannt. Jede Regatta besteht aus mindestens drei jedoch maximal fünf Wettfahrten. Wettfahrten werden durch die zugehörige Regatta und das Datum (DATUM) identifiziert, außerdem wird die Länge (LAENGE) der Strecke gespeichert. Mannschaften können bei jeder Wettfa</w:t>
+      </w:r>
+      <w:r>
+        <w:t>hrent Punkte (PUNKTE) erzielen.</w:t>
       </w:r>
     </w:p>
     <w:p>
       <w:pPr>
         <w:pStyle w:val="berschrift3"/>
       </w:pPr>
-      <w:bookmarkStart w:id="5" w:name="_Toc414466812"/>
-      <w:r>
-        <w:t>Beschreibung</w:t>
+      <w:bookmarkStart w:id="5" w:name="_Toc417504832"/>
+      <w:r>
+        <w:t>ER-Diagramm</w:t>
       </w:r>
       <w:bookmarkEnd w:id="5"/>
-    </w:p>
-    <w:p/>
-    <w:p>
-      <w:r>
-        <w:t>Für Segler und Trainer sind Name (NAME) und Geburtsdatum (GEBURTSDATUM) bekannt. Sie werden beide identifiziert duch eine eindeutige Nummer (KEY). Mindestens zwei Segler, maximal jedoch vier Segler bilden eine Mannschaft. Für jede Mannschaft wird ein eindeutiger Name (NAME) und eine Altersklasse (AKLASSE) gespeichert. Jede Mannschaft wird genau von einem Trainer betreut. Ein Trainer kann jedoch</w:t>
-      </w:r>
-      <w:r>
-        <w:t xml:space="preserve"> mehrere Mannschaften betreuen.</w:t>
-      </w:r>
-    </w:p>
-    <w:p>
-      <w:r>
-        <w:t>Jeder Mannschaft sind Boote zugewiesen. Ein Boot kann mehreren Mannschaften zugewiesen sein. Ein Boot wird eindeutig durch eine Nummer (ID) identifiziert. Weiters sind zu jedem Boot ein Name (NAME), die Anzahl der Personen (PERSONEN) und der Tiefgang (TIEFGANG) bekannt. Es gibt Tourenboote und Sportboote. Tourenboote haben zusätzlich eine Bootsklasse (BOOTSKLASSE) und Sportboote haben zusätzlich eine Segelfläche (SEGELFLAECHE) gespeichert. Es ist außerdem bekannt welche Mannschaften mit welchen Sportbooten an welchen Regatten mit welcher Startnumme</w:t>
-      </w:r>
-      <w:r>
-        <w:t>r (STARTNR) teilgenommen haben.</w:t>
-      </w:r>
-    </w:p>
-    <w:p>
-      <w:r>
-        <w:t>Eine Regatta wird eindeutig identifiziert durch ihren Namen (NAME) und durch das Jahr (JAHR), in dem sie stattgefunden hat. Das Land (LAND) ist außerdem noch bekannt. Jede Regatta besteht aus mindestens drei jedoch maximal fünf Wettfahrten. Wettfahrten werden durch die zugehörige Regatta und das Datum (DATUM) identifiziert, außerdem wird die Länge (LAENGE) der Strecke gespeichert. Mannschaften können bei jeder Wettfa</w:t>
-      </w:r>
-      <w:r>
-        <w:t>hrent Punkte (PUNKTE) erzielen.</w:t>
-      </w:r>
+      <w:r>
+        <w:br/>
+      </w:r>
+    </w:p>
+    <w:p>
+      <w:pPr>
+        <w:rPr>
+          <w:lang w:val="en-US"/>
+        </w:rPr>
+      </w:pPr>
+      <w:r>
+        <w:rPr>
+          <w:lang w:val="en-US"/>
+        </w:rPr>
+        <w:t>Siehe eLe</w:t>
+      </w:r>
+      <w:r>
+        <w:rPr>
+          <w:lang w:val="en-US"/>
+        </w:rPr>
+        <w:t>arning (http://bit.ly/1BJkaSx).</w:t>
+      </w:r>
+    </w:p>
+    <w:p>
+      <w:pPr>
+        <w:rPr>
+          <w:lang w:val="en-US"/>
+        </w:rPr>
+      </w:pPr>
+      <w:r>
+        <w:rPr>
+          <w:lang w:val="en-US"/>
+        </w:rPr>
+        <w:br w:type="page"/>
+      </w:r>
+    </w:p>
+    <w:p>
+      <w:pPr>
+        <w:rPr>
+          <w:lang w:val="en-US"/>
+        </w:rPr>
+      </w:pPr>
     </w:p>
     <w:p>
       <w:pPr>
         <w:pStyle w:val="berschrift3"/>
-      </w:pPr>
-      <w:bookmarkStart w:id="6" w:name="_Toc414466813"/>
-      <w:r>
-        <w:t>ER-Diagramm</w:t>
+        <w:rPr>
+          <w:lang w:val="en-US"/>
+        </w:rPr>
+      </w:pPr>
+      <w:bookmarkStart w:id="6" w:name="_Toc417504833"/>
+      <w:r>
+        <w:rPr>
+          <w:lang w:val="en-US"/>
+        </w:rPr>
+        <w:t>Relatio</w:t>
+      </w:r>
+      <w:r>
+        <w:rPr>
+          <w:lang w:val="en-US"/>
+        </w:rPr>
+        <w:t>nenmodell</w:t>
       </w:r>
       <w:bookmarkEnd w:id="6"/>
-      <w:r>
-        <w:br/>
-      </w:r>
-    </w:p>
-    <w:p>
-      <w:pPr>
-        <w:rPr>
-          <w:lang w:val="en-US"/>
-        </w:rPr>
-      </w:pPr>
-      <w:r>
-        <w:rPr>
-          <w:lang w:val="en-US"/>
-        </w:rPr>
-        <w:t>Siehe eLe</w:t>
-      </w:r>
-      <w:r>
-        <w:rPr>
-          <w:lang w:val="en-US"/>
-        </w:rPr>
-        <w:t>arning (http://bit.ly/1BJkaSx).</w:t>
-      </w:r>
-    </w:p>
-    <w:p>
-      <w:pPr>
-        <w:rPr>
-          <w:lang w:val="en-US"/>
-        </w:rPr>
-      </w:pPr>
-      <w:r>
-        <w:rPr>
-          <w:lang w:val="en-US"/>
-        </w:rPr>
-        <w:br w:type="page"/>
-      </w:r>
-    </w:p>
-    <w:p>
-      <w:pPr>
-        <w:rPr>
-          <w:lang w:val="en-US"/>
-        </w:rPr>
-      </w:pPr>
-    </w:p>
-    <w:p>
-      <w:pPr>
-        <w:pStyle w:val="berschrift3"/>
-        <w:rPr>
-          <w:lang w:val="en-US"/>
-        </w:rPr>
-      </w:pPr>
-      <w:bookmarkStart w:id="7" w:name="_Toc414466814"/>
-      <w:r>
-        <w:rPr>
-          <w:lang w:val="en-US"/>
-        </w:rPr>
-        <w:t>Relatio</w:t>
-      </w:r>
-      <w:r>
-        <w:rPr>
-          <w:lang w:val="en-US"/>
-        </w:rPr>
-        <w:t>nenmodell</w:t>
-      </w:r>
-      <w:bookmarkEnd w:id="7"/>
       <w:r>
         <w:rPr>
           <w:lang w:val="en-US"/>
@@ -3539,7 +3269,7 @@
       <w:pPr>
         <w:pStyle w:val="berschrift3"/>
       </w:pPr>
-      <w:bookmarkStart w:id="8" w:name="_Toc414466815"/>
+      <w:bookmarkStart w:id="7" w:name="_Toc417504834"/>
       <w:r>
         <w:lastRenderedPageBreak/>
         <w:t>SQL-</w:t>
@@ -3547,7 +3277,7 @@
       <w:r>
         <w:t>Abfragen</w:t>
       </w:r>
-      <w:bookmarkEnd w:id="8"/>
+      <w:bookmarkEnd w:id="7"/>
       <w:r>
         <w:br/>
       </w:r>
@@ -3724,11 +3454,11 @@
       <w:pPr>
         <w:pStyle w:val="berschrift3"/>
       </w:pPr>
-      <w:bookmarkStart w:id="9" w:name="_Toc414466816"/>
+      <w:bookmarkStart w:id="8" w:name="_Toc417504835"/>
       <w:r>
         <w:t>Java &amp; JDBC</w:t>
       </w:r>
-      <w:bookmarkEnd w:id="9"/>
+      <w:bookmarkEnd w:id="8"/>
       <w:r>
         <w:t xml:space="preserve"> </w:t>
       </w:r>
@@ -3762,12 +3492,12 @@
       <w:pPr>
         <w:pStyle w:val="berschrift3"/>
       </w:pPr>
-      <w:bookmarkStart w:id="10" w:name="_Toc414466817"/>
+      <w:bookmarkStart w:id="9" w:name="_Toc417504836"/>
       <w:r>
         <w:lastRenderedPageBreak/>
         <w:t>Abgabe</w:t>
       </w:r>
-      <w:bookmarkEnd w:id="10"/>
+      <w:bookmarkEnd w:id="9"/>
       <w:r>
         <w:br/>
       </w:r>
@@ -3820,8 +3550,8 @@
           <w:rFonts w:asciiTheme="minorHAnsi" w:hAnsiTheme="minorHAnsi"/>
         </w:rPr>
       </w:pPr>
-      <w:bookmarkStart w:id="11" w:name="_Toc414466818"/>
-      <w:bookmarkStart w:id="12" w:name="_Toc404883174"/>
+      <w:bookmarkStart w:id="10" w:name="_Toc404883174"/>
+      <w:bookmarkStart w:id="11" w:name="_Toc417504837"/>
       <w:r>
         <w:rPr>
           <w:rFonts w:asciiTheme="minorHAnsi" w:hAnsiTheme="minorHAnsi"/>
@@ -3842,7 +3572,7 @@
         <w:t>Da ich diese Aufgabe erst später angefangen habe, da ich im Halbjahreszeugnis positiv bin und noch Zeit war bin ich jetzt zum Abgabetermin nicht vollständig fertig. Ich habe jedoch in wenigen Tagen einen guten Fortschritt erzielen können. Zählt dieses Bsp. als vollwertiges, weshalb ich nun mit Abzügen rechnen muss oder nur als Bonuspunkt?</w:t>
       </w:r>
     </w:p>
-    <w:bookmarkEnd w:id="12"/>
+    <w:bookmarkEnd w:id="10"/>
     <w:p>
       <w:r>
         <w:t>Zu allererst standen die Queries am Plan. Ich habe eine Testumgebungs-Datenbank mit nur einigen wenigen Werten implementie</w:t>
@@ -3885,6 +3615,11 @@
       </w:r>
     </w:p>
     <w:p>
+      <w:pPr>
+        <w:pBdr>
+          <w:bottom w:val="single" w:sz="6" w:space="1" w:color="auto"/>
+        </w:pBdr>
+      </w:pPr>
       <w:r>
         <w:t>Ist im Grunde genommen der Exporter, in der derzeitigen Version noch angepasst, dass einige Werte in die GUI geschrieben werden.</w:t>
       </w:r>
@@ -3895,25 +3630,16 @@
         <w:sym w:font="Wingdings" w:char="F0E0"/>
       </w:r>
       <w:r>
-        <w:t xml:space="preserve"> Mit ActionListenern die Abfragen in die DB schicken und das ResultSet wiederum auf die GUI auszugeben, ging sich jedoch nicht m</w:t>
-      </w:r>
-      <w:r>
-        <w:t xml:space="preserve">ehr aus, genauso wie die Doku </w:t>
-      </w:r>
-      <w:r>
-        <w:sym w:font="Wingdings" w:char="F04A"/>
-      </w:r>
-    </w:p>
-    <w:p/>
-    <w:p>
-      <w:r>
-        <w:t xml:space="preserve">Auch wenn’s dann nicht mehr benotet wird, ich lade den Stand jetzt (Sonntag, 17:50) hoch und </w:t>
-      </w:r>
-      <w:r>
-        <w:t>mache weiter, Übung ist Übung.</w:t>
-      </w:r>
-    </w:p>
-    <w:p/>
+        <w:t xml:space="preserve"> Mit ActionListenern die Abfragen in die DB schicken und das ResultSet wiederum auf die GUI ausz</w:t>
+      </w:r>
+      <w:r>
+        <w:t>ugeben.</w:t>
+      </w:r>
+    </w:p>
+    <w:p>
+      <w:bookmarkStart w:id="12" w:name="_GoBack"/>
+      <w:bookmarkEnd w:id="12"/>
+    </w:p>
     <w:p>
       <w:r>
         <w:t xml:space="preserve"> </w:t>
@@ -3935,8 +3661,8 @@
         </w:rPr>
       </w:pPr>
       <w:bookmarkStart w:id="13" w:name="_Toc404883177"/>
-      <w:bookmarkStart w:id="14" w:name="_Toc414466822"/>
-      <w:bookmarkStart w:id="15" w:name="_Toc404883178"/>
+      <w:bookmarkStart w:id="14" w:name="_Toc404883178"/>
+      <w:bookmarkStart w:id="15" w:name="_Toc417504838"/>
       <w:r>
         <w:rPr>
           <w:rFonts w:asciiTheme="minorHAnsi" w:hAnsiTheme="minorHAnsi"/>
@@ -3945,15 +3671,15 @@
         <w:t>Detaillierte Arbeitsaufteilung (Aufwandsabschätzung, Endzeitaufteilung)</w:t>
       </w:r>
       <w:bookmarkEnd w:id="13"/>
+      <w:bookmarkEnd w:id="15"/>
+    </w:p>
+    <w:p>
+      <w:pPr>
+        <w:pStyle w:val="berschrift2"/>
+      </w:pPr>
+      <w:bookmarkStart w:id="16" w:name="_Toc404883179"/>
+      <w:bookmarkStart w:id="17" w:name="_Toc417504839"/>
       <w:bookmarkEnd w:id="14"/>
-    </w:p>
-    <w:p>
-      <w:pPr>
-        <w:pStyle w:val="berschrift2"/>
-      </w:pPr>
-      <w:bookmarkStart w:id="16" w:name="_Toc404883179"/>
-      <w:bookmarkStart w:id="17" w:name="_Toc414466824"/>
-      <w:bookmarkEnd w:id="15"/>
       <w:r>
         <w:t>Aufwandabschätzung</w:t>
       </w:r>
@@ -3984,7 +3710,7 @@
         <w:pStyle w:val="berschrift2"/>
       </w:pPr>
       <w:bookmarkStart w:id="18" w:name="_Toc404883180"/>
-      <w:bookmarkStart w:id="19" w:name="_Toc414466825"/>
+      <w:bookmarkStart w:id="19" w:name="_Toc417504840"/>
       <w:r>
         <w:t>Endzeitaufteilung</w:t>
       </w:r>
@@ -4015,7 +3741,7 @@
         </w:rPr>
       </w:pPr>
       <w:bookmarkStart w:id="20" w:name="_Toc404883181"/>
-      <w:bookmarkStart w:id="21" w:name="_Toc414466826"/>
+      <w:bookmarkStart w:id="21" w:name="_Toc417504841"/>
       <w:r>
         <w:rPr>
           <w:rFonts w:asciiTheme="minorHAnsi" w:hAnsiTheme="minorHAnsi"/>
@@ -4041,7 +3767,7 @@
           <w:rFonts w:asciiTheme="minorHAnsi" w:hAnsiTheme="minorHAnsi"/>
         </w:rPr>
       </w:pPr>
-      <w:bookmarkStart w:id="22" w:name="_Toc414466827"/>
+      <w:bookmarkStart w:id="22" w:name="_Toc417504842"/>
       <w:r>
         <w:rPr>
           <w:rFonts w:asciiTheme="minorHAnsi" w:hAnsiTheme="minorHAnsi"/>
@@ -4056,7 +3782,7 @@
         <w:pStyle w:val="berschrift2"/>
       </w:pPr>
       <w:bookmarkStart w:id="23" w:name="_Toc404883183"/>
-      <w:bookmarkStart w:id="24" w:name="_Toc414466828"/>
+      <w:bookmarkStart w:id="24" w:name="_Toc417504843"/>
       <w:r>
         <w:t>Resultate</w:t>
       </w:r>
@@ -4074,7 +3800,7 @@
         </w:rPr>
       </w:pPr>
       <w:bookmarkStart w:id="25" w:name="_Toc404252314"/>
-      <w:bookmarkStart w:id="26" w:name="_Toc414466829"/>
+      <w:bookmarkStart w:id="26" w:name="_Toc417504844"/>
       <w:r>
         <w:rPr>
           <w:i/>
@@ -4160,7 +3886,7 @@
             <w:noProof/>
             <w:lang w:val="de-DE"/>
           </w:rPr>
-          <w:t>5</w:t>
+          <w:t>6</w:t>
         </w:r>
         <w:r>
           <w:fldChar w:fldCharType="end"/>
@@ -5619,7 +5345,7 @@
 </file>
 
 <file path=customXml/itemProps1.xml><?xml version="1.0" encoding="utf-8"?>
-<ds:datastoreItem xmlns:ds="http://schemas.openxmlformats.org/officeDocument/2006/customXml" ds:itemID="{0C2E73B8-87C9-4A36-849F-987EA5B2711B}">
+<ds:datastoreItem xmlns:ds="http://schemas.openxmlformats.org/officeDocument/2006/customXml" ds:itemID="{119C79A4-5807-4EAD-AF40-82D2014F2A1D}">
   <ds:schemaRefs>
     <ds:schemaRef ds:uri="http://schemas.openxmlformats.org/officeDocument/2006/bibliography"/>
   </ds:schemaRefs>

</xml_diff>